<commit_message>
update homework3: add screens specification
</commit_message>
<xml_diff>
--- a/Homework03/Tran Le Hoang/AdminEditBike_GUI.docx
+++ b/Homework03/Tran Le Hoang/AdminEditBike_GUI.docx
@@ -9,8 +9,6 @@
       <w:r>
         <w:t>Requirement Analysis</w:t>
       </w:r>
-      <w:bookmarkStart w:id="0" w:name="_GoBack"/>
-      <w:bookmarkEnd w:id="0"/>
     </w:p>
     <w:p>
       <w:r>
@@ -60,18 +58,3125 @@
         <w:pStyle w:val="Heading2"/>
       </w:pPr>
       <w:r>
-        <w:t>Screen for u</w:t>
+        <w:t>Screen</w:t>
       </w:r>
       <w:r>
-        <w:t>se case “</w:t>
+        <w:t>s</w:t>
       </w:r>
       <w:r>
-        <w:t>Edit bike details</w:t>
-      </w:r>
-      <w:r>
-        <w:t>”</w:t>
+        <w:t xml:space="preserve"> for use case “Edit bike details”</w:t>
       </w:r>
     </w:p>
+    <w:p/>
+    <w:tbl>
+      <w:tblPr>
+        <w:tblW w:w="10428" w:type="dxa"/>
+        <w:jc w:val="center"/>
+        <w:tblBorders>
+          <w:top w:val="single" w:sz="4" w:space="0" w:color="auto"/>
+          <w:left w:val="single" w:sz="4" w:space="0" w:color="auto"/>
+          <w:bottom w:val="single" w:sz="4" w:space="0" w:color="auto"/>
+          <w:right w:val="single" w:sz="4" w:space="0" w:color="auto"/>
+          <w:insideH w:val="single" w:sz="4" w:space="0" w:color="auto"/>
+          <w:insideV w:val="single" w:sz="4" w:space="0" w:color="auto"/>
+        </w:tblBorders>
+        <w:tblLook w:val="01E0" w:firstRow="1" w:lastRow="1" w:firstColumn="1" w:lastColumn="1" w:noHBand="0" w:noVBand="0"/>
+      </w:tblPr>
+      <w:tblGrid>
+        <w:gridCol w:w="4476"/>
+        <w:gridCol w:w="2273"/>
+        <w:gridCol w:w="2273"/>
+        <w:gridCol w:w="2206"/>
+      </w:tblGrid>
+      <w:tr>
+        <w:trPr>
+          <w:trHeight w:val="499"/>
+          <w:jc w:val="center"/>
+        </w:trPr>
+        <w:tc>
+          <w:tcPr>
+            <w:tcW w:w="3671" w:type="dxa"/>
+            <w:shd w:val="clear" w:color="auto" w:fill="C5F1E3"/>
+          </w:tcPr>
+          <w:p>
+            <w:pPr>
+              <w:pStyle w:val="TableCaption"/>
+              <w:rPr>
+                <w:sz w:val="18"/>
+                <w:szCs w:val="18"/>
+              </w:rPr>
+            </w:pPr>
+            <w:r>
+              <w:rPr>
+                <w:sz w:val="18"/>
+                <w:szCs w:val="18"/>
+              </w:rPr>
+              <w:t>Screen specification</w:t>
+            </w:r>
+          </w:p>
+        </w:tc>
+        <w:tc>
+          <w:tcPr>
+            <w:tcW w:w="2273" w:type="dxa"/>
+          </w:tcPr>
+          <w:p>
+            <w:pPr>
+              <w:pStyle w:val="Bang"/>
+              <w:rPr>
+                <w:sz w:val="19"/>
+              </w:rPr>
+            </w:pPr>
+            <w:r>
+              <w:t>Login</w:t>
+            </w:r>
+          </w:p>
+        </w:tc>
+        <w:tc>
+          <w:tcPr>
+            <w:tcW w:w="2273" w:type="dxa"/>
+          </w:tcPr>
+          <w:p>
+            <w:pPr>
+              <w:pStyle w:val="TableCaption"/>
+              <w:rPr>
+                <w:sz w:val="19"/>
+              </w:rPr>
+            </w:pPr>
+            <w:r>
+              <w:rPr>
+                <w:sz w:val="19"/>
+              </w:rPr>
+              <w:t>Person in charge</w:t>
+            </w:r>
+          </w:p>
+        </w:tc>
+        <w:tc>
+          <w:tcPr>
+            <w:tcW w:w="2211" w:type="dxa"/>
+          </w:tcPr>
+          <w:p>
+            <w:pPr>
+              <w:pStyle w:val="Bang"/>
+              <w:rPr>
+                <w:sz w:val="19"/>
+              </w:rPr>
+            </w:pPr>
+            <w:r>
+              <w:t>Tran Le Hoang</w:t>
+            </w:r>
+          </w:p>
+        </w:tc>
+      </w:tr>
+      <w:tr>
+        <w:trPr>
+          <w:trHeight w:val="481"/>
+          <w:jc w:val="center"/>
+        </w:trPr>
+        <w:tc>
+          <w:tcPr>
+            <w:tcW w:w="3671" w:type="dxa"/>
+            <w:shd w:val="clear" w:color="auto" w:fill="C5F1E3"/>
+          </w:tcPr>
+          <w:p>
+            <w:pPr>
+              <w:pStyle w:val="TableCaption"/>
+              <w:rPr>
+                <w:sz w:val="18"/>
+                <w:szCs w:val="18"/>
+              </w:rPr>
+            </w:pPr>
+            <w:r>
+              <w:rPr>
+                <w:sz w:val="18"/>
+                <w:szCs w:val="18"/>
+              </w:rPr>
+              <w:t>Actor</w:t>
+            </w:r>
+          </w:p>
+        </w:tc>
+        <w:tc>
+          <w:tcPr>
+            <w:tcW w:w="6757" w:type="dxa"/>
+            <w:gridSpan w:val="3"/>
+          </w:tcPr>
+          <w:p>
+            <w:pPr>
+              <w:pStyle w:val="Bang"/>
+            </w:pPr>
+            <w:r>
+              <w:t>Admin</w:t>
+            </w:r>
+          </w:p>
+        </w:tc>
+      </w:tr>
+      <w:tr>
+        <w:trPr>
+          <w:trHeight w:val="5876"/>
+          <w:jc w:val="center"/>
+        </w:trPr>
+        <w:tc>
+          <w:tcPr>
+            <w:tcW w:w="3671" w:type="dxa"/>
+            <w:shd w:val="clear" w:color="auto" w:fill="C5F1E3"/>
+          </w:tcPr>
+          <w:p>
+            <w:pPr>
+              <w:pStyle w:val="TableCaption"/>
+              <w:rPr>
+                <w:sz w:val="18"/>
+                <w:szCs w:val="18"/>
+              </w:rPr>
+            </w:pPr>
+            <w:r>
+              <w:rPr>
+                <w:sz w:val="18"/>
+                <w:szCs w:val="18"/>
+              </w:rPr>
+              <w:t>Screen image:</w:t>
+            </w:r>
+          </w:p>
+          <w:p>
+            <w:pPr>
+              <w:pStyle w:val="TableCaption"/>
+              <w:jc w:val="center"/>
+              <w:rPr>
+                <w:sz w:val="18"/>
+                <w:szCs w:val="18"/>
+              </w:rPr>
+            </w:pPr>
+            <w:r>
+              <w:rPr>
+                <w:noProof/>
+                <w:sz w:val="18"/>
+                <w:szCs w:val="18"/>
+              </w:rPr>
+              <w:drawing>
+                <wp:inline distT="0" distB="0" distL="0" distR="0" wp14:anchorId="0101937A" wp14:editId="441A3F83">
+                  <wp:extent cx="2704551" cy="3856355"/>
+                  <wp:effectExtent l="0" t="0" r="635" b="0"/>
+                  <wp:docPr id="3" name="Picture 3" descr="Graphical user interface, text, application, chat or text message&#10;&#10;Description automatically generated"/>
+                  <wp:cNvGraphicFramePr>
+                    <a:graphicFrameLocks xmlns:a="http://schemas.openxmlformats.org/drawingml/2006/main" noChangeAspect="1"/>
+                  </wp:cNvGraphicFramePr>
+                  <a:graphic xmlns:a="http://schemas.openxmlformats.org/drawingml/2006/main">
+                    <a:graphicData uri="http://schemas.openxmlformats.org/drawingml/2006/picture">
+                      <pic:pic xmlns:pic="http://schemas.openxmlformats.org/drawingml/2006/picture">
+                        <pic:nvPicPr>
+                          <pic:cNvPr id="3" name="Picture 3" descr="Graphical user interface, text, application, chat or text message&#10;&#10;Description automatically generated"/>
+                          <pic:cNvPicPr/>
+                        </pic:nvPicPr>
+                        <pic:blipFill>
+                          <a:blip r:embed="rId5"/>
+                          <a:stretch>
+                            <a:fillRect/>
+                          </a:stretch>
+                        </pic:blipFill>
+                        <pic:spPr>
+                          <a:xfrm>
+                            <a:off x="0" y="0"/>
+                            <a:ext cx="2728673" cy="3890750"/>
+                          </a:xfrm>
+                          <a:prstGeom prst="rect">
+                            <a:avLst/>
+                          </a:prstGeom>
+                        </pic:spPr>
+                      </pic:pic>
+                    </a:graphicData>
+                  </a:graphic>
+                </wp:inline>
+              </w:drawing>
+            </w:r>
+          </w:p>
+        </w:tc>
+        <w:tc>
+          <w:tcPr>
+            <w:tcW w:w="6757" w:type="dxa"/>
+            <w:gridSpan w:val="3"/>
+          </w:tcPr>
+          <w:tbl>
+            <w:tblPr>
+              <w:tblpPr w:leftFromText="180" w:rightFromText="180" w:horzAnchor="margin" w:tblpY="495"/>
+              <w:tblOverlap w:val="never"/>
+              <w:tblW w:w="6526" w:type="dxa"/>
+              <w:tblBorders>
+                <w:top w:val="single" w:sz="4" w:space="0" w:color="auto"/>
+                <w:left w:val="single" w:sz="4" w:space="0" w:color="auto"/>
+                <w:bottom w:val="single" w:sz="4" w:space="0" w:color="auto"/>
+                <w:right w:val="single" w:sz="4" w:space="0" w:color="auto"/>
+                <w:insideH w:val="single" w:sz="4" w:space="0" w:color="auto"/>
+                <w:insideV w:val="single" w:sz="4" w:space="0" w:color="auto"/>
+              </w:tblBorders>
+              <w:tblLook w:val="01E0" w:firstRow="1" w:lastRow="1" w:firstColumn="1" w:lastColumn="1" w:noHBand="0" w:noVBand="0"/>
+            </w:tblPr>
+            <w:tblGrid>
+              <w:gridCol w:w="455"/>
+              <w:gridCol w:w="1819"/>
+              <w:gridCol w:w="1184"/>
+              <w:gridCol w:w="3068"/>
+            </w:tblGrid>
+            <w:tr>
+              <w:trPr>
+                <w:trHeight w:val="518"/>
+                <w:tblHeader/>
+              </w:trPr>
+              <w:tc>
+                <w:tcPr>
+                  <w:tcW w:w="455" w:type="dxa"/>
+                  <w:shd w:val="clear" w:color="auto" w:fill="FFCC99"/>
+                </w:tcPr>
+                <w:p>
+                  <w:pPr>
+                    <w:pStyle w:val="TableCaptionSmall"/>
+                    <w:jc w:val="both"/>
+                    <w:rPr>
+                      <w:sz w:val="17"/>
+                    </w:rPr>
+                  </w:pPr>
+                  <w:r>
+                    <w:rPr>
+                      <w:sz w:val="17"/>
+                    </w:rPr>
+                    <w:t>#</w:t>
+                  </w:r>
+                </w:p>
+              </w:tc>
+              <w:tc>
+                <w:tcPr>
+                  <w:tcW w:w="1819" w:type="dxa"/>
+                  <w:tcBorders>
+                    <w:bottom w:val="single" w:sz="4" w:space="0" w:color="auto"/>
+                  </w:tcBorders>
+                  <w:shd w:val="clear" w:color="auto" w:fill="FFCC99"/>
+                  <w:vAlign w:val="center"/>
+                </w:tcPr>
+                <w:p>
+                  <w:pPr>
+                    <w:pStyle w:val="TableCaptionSmall"/>
+                    <w:rPr>
+                      <w:sz w:val="17"/>
+                    </w:rPr>
+                  </w:pPr>
+                  <w:r>
+                    <w:rPr>
+                      <w:sz w:val="17"/>
+                    </w:rPr>
+                    <w:t>Control Name</w:t>
+                  </w:r>
+                </w:p>
+              </w:tc>
+              <w:tc>
+                <w:tcPr>
+                  <w:tcW w:w="1184" w:type="dxa"/>
+                  <w:tcBorders>
+                    <w:bottom w:val="single" w:sz="4" w:space="0" w:color="auto"/>
+                  </w:tcBorders>
+                  <w:shd w:val="clear" w:color="auto" w:fill="FFCC99"/>
+                  <w:vAlign w:val="center"/>
+                </w:tcPr>
+                <w:p>
+                  <w:pPr>
+                    <w:pStyle w:val="TableCaptionSmall"/>
+                    <w:ind w:left="547" w:hanging="652"/>
+                    <w:rPr>
+                      <w:sz w:val="17"/>
+                    </w:rPr>
+                  </w:pPr>
+                  <w:r>
+                    <w:rPr>
+                      <w:sz w:val="17"/>
+                    </w:rPr>
+                    <w:t>Operation</w:t>
+                  </w:r>
+                </w:p>
+              </w:tc>
+              <w:tc>
+                <w:tcPr>
+                  <w:tcW w:w="3068" w:type="dxa"/>
+                  <w:tcBorders>
+                    <w:bottom w:val="single" w:sz="4" w:space="0" w:color="auto"/>
+                  </w:tcBorders>
+                  <w:shd w:val="clear" w:color="auto" w:fill="FFCC99"/>
+                  <w:vAlign w:val="center"/>
+                </w:tcPr>
+                <w:p>
+                  <w:pPr>
+                    <w:pStyle w:val="TableCaptionSmall"/>
+                    <w:ind w:left="-141"/>
+                    <w:rPr>
+                      <w:sz w:val="17"/>
+                    </w:rPr>
+                  </w:pPr>
+                  <w:r>
+                    <w:rPr>
+                      <w:sz w:val="17"/>
+                    </w:rPr>
+                    <w:t>Function</w:t>
+                  </w:r>
+                </w:p>
+              </w:tc>
+            </w:tr>
+            <w:tr>
+              <w:trPr>
+                <w:trHeight w:val="1214"/>
+              </w:trPr>
+              <w:tc>
+                <w:tcPr>
+                  <w:tcW w:w="455" w:type="dxa"/>
+                  <w:vAlign w:val="center"/>
+                </w:tcPr>
+                <w:p>
+                  <w:pPr>
+                    <w:numPr>
+                      <w:ilvl w:val="0"/>
+                      <w:numId w:val="4"/>
+                    </w:numPr>
+                    <w:spacing w:before="120"/>
+                    <w:jc w:val="center"/>
+                    <w:rPr>
+                      <w:sz w:val="19"/>
+                    </w:rPr>
+                  </w:pPr>
+                </w:p>
+              </w:tc>
+              <w:tc>
+                <w:tcPr>
+                  <w:tcW w:w="1819" w:type="dxa"/>
+                  <w:tcBorders>
+                    <w:right w:val="single" w:sz="4" w:space="0" w:color="auto"/>
+                  </w:tcBorders>
+                  <w:vAlign w:val="center"/>
+                </w:tcPr>
+                <w:p>
+                  <w:pPr>
+                    <w:widowControl w:val="0"/>
+                    <w:spacing w:after="40"/>
+                    <w:ind w:left="105"/>
+                    <w:rPr>
+                      <w:sz w:val="19"/>
+                    </w:rPr>
+                  </w:pPr>
+                  <w:r>
+                    <w:rPr>
+                      <w:sz w:val="19"/>
+                    </w:rPr>
+                    <w:t>Area for displaying application name</w:t>
+                  </w:r>
+                </w:p>
+              </w:tc>
+              <w:tc>
+                <w:tcPr>
+                  <w:tcW w:w="1184" w:type="dxa"/>
+                  <w:tcBorders>
+                    <w:left w:val="single" w:sz="4" w:space="0" w:color="auto"/>
+                  </w:tcBorders>
+                  <w:vAlign w:val="center"/>
+                </w:tcPr>
+                <w:p>
+                  <w:pPr>
+                    <w:widowControl w:val="0"/>
+                    <w:spacing w:after="40"/>
+                    <w:ind w:left="100"/>
+                    <w:rPr>
+                      <w:sz w:val="19"/>
+                    </w:rPr>
+                  </w:pPr>
+                  <w:r>
+                    <w:rPr>
+                      <w:sz w:val="19"/>
+                    </w:rPr>
+                    <w:t>Label</w:t>
+                  </w:r>
+                </w:p>
+              </w:tc>
+              <w:tc>
+                <w:tcPr>
+                  <w:tcW w:w="3068" w:type="dxa"/>
+                  <w:tcBorders>
+                    <w:left w:val="nil"/>
+                  </w:tcBorders>
+                  <w:vAlign w:val="center"/>
+                </w:tcPr>
+                <w:p>
+                  <w:pPr>
+                    <w:widowControl w:val="0"/>
+                    <w:spacing w:after="40"/>
+                    <w:ind w:left="100"/>
+                    <w:rPr>
+                      <w:sz w:val="19"/>
+                    </w:rPr>
+                  </w:pPr>
+                  <w:r>
+                    <w:rPr>
+                      <w:sz w:val="19"/>
+                    </w:rPr>
+                    <w:t>Display application name</w:t>
+                  </w:r>
+                </w:p>
+              </w:tc>
+            </w:tr>
+            <w:tr>
+              <w:trPr>
+                <w:trHeight w:val="1241"/>
+              </w:trPr>
+              <w:tc>
+                <w:tcPr>
+                  <w:tcW w:w="455" w:type="dxa"/>
+                  <w:vAlign w:val="center"/>
+                </w:tcPr>
+                <w:p>
+                  <w:pPr>
+                    <w:numPr>
+                      <w:ilvl w:val="0"/>
+                      <w:numId w:val="4"/>
+                    </w:numPr>
+                    <w:spacing w:before="120"/>
+                    <w:jc w:val="center"/>
+                    <w:rPr>
+                      <w:sz w:val="19"/>
+                    </w:rPr>
+                  </w:pPr>
+                </w:p>
+              </w:tc>
+              <w:tc>
+                <w:tcPr>
+                  <w:tcW w:w="1819" w:type="dxa"/>
+                  <w:tcBorders>
+                    <w:right w:val="single" w:sz="4" w:space="0" w:color="auto"/>
+                  </w:tcBorders>
+                  <w:vAlign w:val="center"/>
+                </w:tcPr>
+                <w:p>
+                  <w:pPr>
+                    <w:widowControl w:val="0"/>
+                    <w:spacing w:after="40"/>
+                    <w:ind w:left="105"/>
+                    <w:rPr>
+                      <w:sz w:val="19"/>
+                    </w:rPr>
+                  </w:pPr>
+                  <w:r>
+                    <w:rPr>
+                      <w:sz w:val="19"/>
+                    </w:rPr>
+                    <w:t>Log in as User Button</w:t>
+                  </w:r>
+                </w:p>
+              </w:tc>
+              <w:tc>
+                <w:tcPr>
+                  <w:tcW w:w="1184" w:type="dxa"/>
+                  <w:tcBorders>
+                    <w:left w:val="single" w:sz="4" w:space="0" w:color="auto"/>
+                  </w:tcBorders>
+                  <w:vAlign w:val="center"/>
+                </w:tcPr>
+                <w:p>
+                  <w:pPr>
+                    <w:widowControl w:val="0"/>
+                    <w:spacing w:after="40"/>
+                    <w:ind w:left="100"/>
+                    <w:rPr>
+                      <w:sz w:val="19"/>
+                    </w:rPr>
+                  </w:pPr>
+                  <w:r>
+                    <w:rPr>
+                      <w:sz w:val="19"/>
+                    </w:rPr>
+                    <w:t>Click</w:t>
+                  </w:r>
+                </w:p>
+              </w:tc>
+              <w:tc>
+                <w:tcPr>
+                  <w:tcW w:w="3068" w:type="dxa"/>
+                  <w:tcBorders>
+                    <w:left w:val="nil"/>
+                  </w:tcBorders>
+                  <w:vAlign w:val="center"/>
+                </w:tcPr>
+                <w:p>
+                  <w:pPr>
+                    <w:widowControl w:val="0"/>
+                    <w:spacing w:after="40"/>
+                    <w:ind w:left="100"/>
+                    <w:rPr>
+                      <w:sz w:val="19"/>
+                    </w:rPr>
+                  </w:pPr>
+                  <w:r>
+                    <w:rPr>
+                      <w:sz w:val="19"/>
+                    </w:rPr>
+                    <w:t>Log in and use app as user</w:t>
+                  </w:r>
+                </w:p>
+              </w:tc>
+            </w:tr>
+            <w:tr>
+              <w:trPr>
+                <w:trHeight w:val="962"/>
+              </w:trPr>
+              <w:tc>
+                <w:tcPr>
+                  <w:tcW w:w="455" w:type="dxa"/>
+                  <w:vAlign w:val="center"/>
+                </w:tcPr>
+                <w:p>
+                  <w:pPr>
+                    <w:numPr>
+                      <w:ilvl w:val="0"/>
+                      <w:numId w:val="4"/>
+                    </w:numPr>
+                    <w:spacing w:before="120"/>
+                    <w:jc w:val="center"/>
+                    <w:rPr>
+                      <w:sz w:val="19"/>
+                    </w:rPr>
+                  </w:pPr>
+                </w:p>
+              </w:tc>
+              <w:tc>
+                <w:tcPr>
+                  <w:tcW w:w="1819" w:type="dxa"/>
+                  <w:tcBorders>
+                    <w:right w:val="single" w:sz="4" w:space="0" w:color="auto"/>
+                  </w:tcBorders>
+                  <w:vAlign w:val="center"/>
+                </w:tcPr>
+                <w:p>
+                  <w:pPr>
+                    <w:widowControl w:val="0"/>
+                    <w:spacing w:after="40"/>
+                    <w:ind w:left="105"/>
+                    <w:rPr>
+                      <w:sz w:val="19"/>
+                    </w:rPr>
+                  </w:pPr>
+                  <w:r>
+                    <w:rPr>
+                      <w:sz w:val="19"/>
+                    </w:rPr>
+                    <w:t>Area for entering admin password</w:t>
+                  </w:r>
+                </w:p>
+              </w:tc>
+              <w:tc>
+                <w:tcPr>
+                  <w:tcW w:w="1184" w:type="dxa"/>
+                  <w:tcBorders>
+                    <w:left w:val="single" w:sz="4" w:space="0" w:color="auto"/>
+                  </w:tcBorders>
+                  <w:vAlign w:val="center"/>
+                </w:tcPr>
+                <w:p>
+                  <w:pPr>
+                    <w:widowControl w:val="0"/>
+                    <w:spacing w:after="40"/>
+                    <w:ind w:left="100"/>
+                    <w:rPr>
+                      <w:sz w:val="19"/>
+                    </w:rPr>
+                  </w:pPr>
+                  <w:r>
+                    <w:rPr>
+                      <w:sz w:val="19"/>
+                    </w:rPr>
+                    <w:t>Text Box</w:t>
+                  </w:r>
+                </w:p>
+              </w:tc>
+              <w:tc>
+                <w:tcPr>
+                  <w:tcW w:w="3068" w:type="dxa"/>
+                  <w:tcBorders>
+                    <w:left w:val="nil"/>
+                  </w:tcBorders>
+                  <w:vAlign w:val="center"/>
+                </w:tcPr>
+                <w:p>
+                  <w:pPr>
+                    <w:widowControl w:val="0"/>
+                    <w:spacing w:after="40"/>
+                    <w:ind w:left="100"/>
+                    <w:rPr>
+                      <w:sz w:val="19"/>
+                    </w:rPr>
+                  </w:pPr>
+                  <w:r>
+                    <w:rPr>
+                      <w:sz w:val="19"/>
+                    </w:rPr>
+                    <w:t>Entering password of admin account</w:t>
+                  </w:r>
+                </w:p>
+              </w:tc>
+            </w:tr>
+            <w:tr>
+              <w:trPr>
+                <w:trHeight w:val="1277"/>
+              </w:trPr>
+              <w:tc>
+                <w:tcPr>
+                  <w:tcW w:w="455" w:type="dxa"/>
+                  <w:vAlign w:val="center"/>
+                </w:tcPr>
+                <w:p>
+                  <w:pPr>
+                    <w:numPr>
+                      <w:ilvl w:val="0"/>
+                      <w:numId w:val="4"/>
+                    </w:numPr>
+                    <w:spacing w:before="120"/>
+                    <w:jc w:val="center"/>
+                    <w:rPr>
+                      <w:sz w:val="19"/>
+                    </w:rPr>
+                  </w:pPr>
+                </w:p>
+              </w:tc>
+              <w:tc>
+                <w:tcPr>
+                  <w:tcW w:w="1819" w:type="dxa"/>
+                  <w:tcBorders>
+                    <w:right w:val="single" w:sz="4" w:space="0" w:color="auto"/>
+                  </w:tcBorders>
+                  <w:vAlign w:val="center"/>
+                </w:tcPr>
+                <w:p>
+                  <w:pPr>
+                    <w:widowControl w:val="0"/>
+                    <w:spacing w:after="40"/>
+                    <w:ind w:left="105"/>
+                    <w:rPr>
+                      <w:sz w:val="19"/>
+                    </w:rPr>
+                  </w:pPr>
+                  <w:r>
+                    <w:rPr>
+                      <w:sz w:val="19"/>
+                    </w:rPr>
+                    <w:t>Log in as Admin Button</w:t>
+                  </w:r>
+                </w:p>
+              </w:tc>
+              <w:tc>
+                <w:tcPr>
+                  <w:tcW w:w="1184" w:type="dxa"/>
+                  <w:tcBorders>
+                    <w:left w:val="single" w:sz="4" w:space="0" w:color="auto"/>
+                  </w:tcBorders>
+                  <w:vAlign w:val="center"/>
+                </w:tcPr>
+                <w:p>
+                  <w:pPr>
+                    <w:widowControl w:val="0"/>
+                    <w:spacing w:after="40"/>
+                    <w:ind w:left="100"/>
+                    <w:rPr>
+                      <w:sz w:val="19"/>
+                    </w:rPr>
+                  </w:pPr>
+                  <w:r>
+                    <w:rPr>
+                      <w:sz w:val="19"/>
+                    </w:rPr>
+                    <w:t>Click</w:t>
+                  </w:r>
+                </w:p>
+              </w:tc>
+              <w:tc>
+                <w:tcPr>
+                  <w:tcW w:w="3068" w:type="dxa"/>
+                  <w:tcBorders>
+                    <w:left w:val="nil"/>
+                  </w:tcBorders>
+                  <w:vAlign w:val="center"/>
+                </w:tcPr>
+                <w:p>
+                  <w:pPr>
+                    <w:widowControl w:val="0"/>
+                    <w:spacing w:after="40"/>
+                    <w:ind w:left="100"/>
+                    <w:rPr>
+                      <w:sz w:val="19"/>
+                    </w:rPr>
+                  </w:pPr>
+                  <w:r>
+                    <w:rPr>
+                      <w:sz w:val="19"/>
+                    </w:rPr>
+                    <w:t>Log in and use app as admin</w:t>
+                  </w:r>
+                </w:p>
+              </w:tc>
+            </w:tr>
+            <w:tr>
+              <w:trPr>
+                <w:trHeight w:val="1277"/>
+              </w:trPr>
+              <w:tc>
+                <w:tcPr>
+                  <w:tcW w:w="455" w:type="dxa"/>
+                  <w:vAlign w:val="center"/>
+                </w:tcPr>
+                <w:p>
+                  <w:pPr>
+                    <w:numPr>
+                      <w:ilvl w:val="0"/>
+                      <w:numId w:val="4"/>
+                    </w:numPr>
+                    <w:spacing w:before="120"/>
+                    <w:jc w:val="center"/>
+                    <w:rPr>
+                      <w:sz w:val="19"/>
+                    </w:rPr>
+                  </w:pPr>
+                </w:p>
+              </w:tc>
+              <w:tc>
+                <w:tcPr>
+                  <w:tcW w:w="1819" w:type="dxa"/>
+                  <w:tcBorders>
+                    <w:right w:val="single" w:sz="4" w:space="0" w:color="auto"/>
+                  </w:tcBorders>
+                  <w:vAlign w:val="center"/>
+                </w:tcPr>
+                <w:p>
+                  <w:pPr>
+                    <w:widowControl w:val="0"/>
+                    <w:spacing w:after="40"/>
+                    <w:ind w:left="105"/>
+                    <w:rPr>
+                      <w:sz w:val="19"/>
+                    </w:rPr>
+                  </w:pPr>
+                  <w:r>
+                    <w:rPr>
+                      <w:sz w:val="19"/>
+                    </w:rPr>
+                    <w:t>Area for displaying log in perspective</w:t>
+                  </w:r>
+                </w:p>
+              </w:tc>
+              <w:tc>
+                <w:tcPr>
+                  <w:tcW w:w="1184" w:type="dxa"/>
+                  <w:tcBorders>
+                    <w:left w:val="single" w:sz="4" w:space="0" w:color="auto"/>
+                  </w:tcBorders>
+                  <w:vAlign w:val="center"/>
+                </w:tcPr>
+                <w:p>
+                  <w:pPr>
+                    <w:widowControl w:val="0"/>
+                    <w:spacing w:after="40"/>
+                    <w:ind w:left="100"/>
+                    <w:rPr>
+                      <w:sz w:val="19"/>
+                    </w:rPr>
+                  </w:pPr>
+                  <w:r>
+                    <w:rPr>
+                      <w:sz w:val="19"/>
+                    </w:rPr>
+                    <w:t>Label</w:t>
+                  </w:r>
+                </w:p>
+              </w:tc>
+              <w:tc>
+                <w:tcPr>
+                  <w:tcW w:w="3068" w:type="dxa"/>
+                  <w:tcBorders>
+                    <w:left w:val="nil"/>
+                  </w:tcBorders>
+                  <w:vAlign w:val="center"/>
+                </w:tcPr>
+                <w:p>
+                  <w:pPr>
+                    <w:widowControl w:val="0"/>
+                    <w:spacing w:after="40"/>
+                    <w:ind w:left="100"/>
+                    <w:rPr>
+                      <w:sz w:val="19"/>
+                    </w:rPr>
+                  </w:pPr>
+                  <w:r>
+                    <w:rPr>
+                      <w:sz w:val="19"/>
+                    </w:rPr>
+                    <w:t>Displaying log in perspective (admin or user)</w:t>
+                  </w:r>
+                </w:p>
+              </w:tc>
+            </w:tr>
+          </w:tbl>
+          <w:p>
+            <w:pPr>
+              <w:pStyle w:val="Bang"/>
+            </w:pPr>
+          </w:p>
+        </w:tc>
+      </w:tr>
+    </w:tbl>
+    <w:p>
+      <w:pPr>
+        <w:pStyle w:val="Heading2"/>
+        <w:numPr>
+          <w:ilvl w:val="0"/>
+          <w:numId w:val="0"/>
+        </w:numPr>
+        <w:ind w:left="576"/>
+        <w:rPr>
+          <w:rFonts w:asciiTheme="minorHAnsi" w:eastAsiaTheme="minorEastAsia" w:hAnsiTheme="minorHAnsi" w:cstheme="minorBidi"/>
+          <w:b w:val="0"/>
+          <w:bCs w:val="0"/>
+          <w:color w:val="auto"/>
+          <w:sz w:val="24"/>
+          <w:szCs w:val="24"/>
+        </w:rPr>
+      </w:pPr>
+    </w:p>
+    <w:p/>
+    <w:p/>
+    <w:p/>
+    <w:p/>
+    <w:p/>
+    <w:p/>
+    <w:p/>
+    <w:tbl>
+      <w:tblPr>
+        <w:tblW w:w="10428" w:type="dxa"/>
+        <w:jc w:val="center"/>
+        <w:tblBorders>
+          <w:top w:val="single" w:sz="4" w:space="0" w:color="auto"/>
+          <w:left w:val="single" w:sz="4" w:space="0" w:color="auto"/>
+          <w:bottom w:val="single" w:sz="4" w:space="0" w:color="auto"/>
+          <w:right w:val="single" w:sz="4" w:space="0" w:color="auto"/>
+          <w:insideH w:val="single" w:sz="4" w:space="0" w:color="auto"/>
+          <w:insideV w:val="single" w:sz="4" w:space="0" w:color="auto"/>
+        </w:tblBorders>
+        <w:tblLook w:val="01E0" w:firstRow="1" w:lastRow="1" w:firstColumn="1" w:lastColumn="1" w:noHBand="0" w:noVBand="0"/>
+      </w:tblPr>
+      <w:tblGrid>
+        <w:gridCol w:w="4688"/>
+        <w:gridCol w:w="2273"/>
+        <w:gridCol w:w="2273"/>
+        <w:gridCol w:w="2206"/>
+      </w:tblGrid>
+      <w:tr>
+        <w:trPr>
+          <w:trHeight w:val="499"/>
+          <w:jc w:val="center"/>
+        </w:trPr>
+        <w:tc>
+          <w:tcPr>
+            <w:tcW w:w="3671" w:type="dxa"/>
+            <w:shd w:val="clear" w:color="auto" w:fill="C5F1E3"/>
+          </w:tcPr>
+          <w:p>
+            <w:pPr>
+              <w:pStyle w:val="TableCaption"/>
+              <w:rPr>
+                <w:sz w:val="18"/>
+                <w:szCs w:val="18"/>
+              </w:rPr>
+            </w:pPr>
+            <w:r>
+              <w:rPr>
+                <w:sz w:val="18"/>
+                <w:szCs w:val="18"/>
+              </w:rPr>
+              <w:lastRenderedPageBreak/>
+              <w:t>Screen specification</w:t>
+            </w:r>
+          </w:p>
+        </w:tc>
+        <w:tc>
+          <w:tcPr>
+            <w:tcW w:w="2273" w:type="dxa"/>
+          </w:tcPr>
+          <w:p>
+            <w:pPr>
+              <w:pStyle w:val="Bang"/>
+              <w:rPr>
+                <w:sz w:val="19"/>
+              </w:rPr>
+            </w:pPr>
+            <w:r>
+              <w:t>Homepage</w:t>
+            </w:r>
+          </w:p>
+        </w:tc>
+        <w:tc>
+          <w:tcPr>
+            <w:tcW w:w="2273" w:type="dxa"/>
+          </w:tcPr>
+          <w:p>
+            <w:pPr>
+              <w:pStyle w:val="TableCaption"/>
+              <w:rPr>
+                <w:sz w:val="19"/>
+              </w:rPr>
+            </w:pPr>
+            <w:r>
+              <w:rPr>
+                <w:sz w:val="19"/>
+              </w:rPr>
+              <w:t>Person in charge</w:t>
+            </w:r>
+          </w:p>
+        </w:tc>
+        <w:tc>
+          <w:tcPr>
+            <w:tcW w:w="2211" w:type="dxa"/>
+          </w:tcPr>
+          <w:p>
+            <w:pPr>
+              <w:pStyle w:val="Bang"/>
+              <w:rPr>
+                <w:sz w:val="19"/>
+              </w:rPr>
+            </w:pPr>
+            <w:r>
+              <w:t>Tran Le Hoang</w:t>
+            </w:r>
+          </w:p>
+        </w:tc>
+      </w:tr>
+      <w:tr>
+        <w:trPr>
+          <w:trHeight w:val="481"/>
+          <w:jc w:val="center"/>
+        </w:trPr>
+        <w:tc>
+          <w:tcPr>
+            <w:tcW w:w="3671" w:type="dxa"/>
+            <w:shd w:val="clear" w:color="auto" w:fill="C5F1E3"/>
+          </w:tcPr>
+          <w:p>
+            <w:pPr>
+              <w:pStyle w:val="TableCaption"/>
+              <w:rPr>
+                <w:sz w:val="18"/>
+                <w:szCs w:val="18"/>
+              </w:rPr>
+            </w:pPr>
+            <w:r>
+              <w:rPr>
+                <w:sz w:val="18"/>
+                <w:szCs w:val="18"/>
+              </w:rPr>
+              <w:t>Actor</w:t>
+            </w:r>
+          </w:p>
+        </w:tc>
+        <w:tc>
+          <w:tcPr>
+            <w:tcW w:w="6757" w:type="dxa"/>
+            <w:gridSpan w:val="3"/>
+          </w:tcPr>
+          <w:p>
+            <w:pPr>
+              <w:pStyle w:val="Bang"/>
+            </w:pPr>
+            <w:r>
+              <w:t>Admin</w:t>
+            </w:r>
+          </w:p>
+        </w:tc>
+      </w:tr>
+      <w:tr>
+        <w:trPr>
+          <w:trHeight w:val="8621"/>
+          <w:jc w:val="center"/>
+        </w:trPr>
+        <w:tc>
+          <w:tcPr>
+            <w:tcW w:w="3671" w:type="dxa"/>
+            <w:shd w:val="clear" w:color="auto" w:fill="C5F1E3"/>
+          </w:tcPr>
+          <w:p>
+            <w:pPr>
+              <w:pStyle w:val="TableCaption"/>
+              <w:rPr>
+                <w:sz w:val="18"/>
+                <w:szCs w:val="18"/>
+              </w:rPr>
+            </w:pPr>
+            <w:r>
+              <w:rPr>
+                <w:sz w:val="18"/>
+                <w:szCs w:val="18"/>
+              </w:rPr>
+              <w:t>Screen image:</w:t>
+            </w:r>
+          </w:p>
+          <w:p>
+            <w:pPr>
+              <w:pStyle w:val="TableCaption"/>
+              <w:jc w:val="center"/>
+              <w:rPr>
+                <w:sz w:val="18"/>
+                <w:szCs w:val="18"/>
+              </w:rPr>
+            </w:pPr>
+            <w:r>
+              <w:rPr>
+                <w:noProof/>
+              </w:rPr>
+              <w:drawing>
+                <wp:inline distT="0" distB="0" distL="0" distR="0" wp14:anchorId="0236E3AE" wp14:editId="001C9805">
+                  <wp:extent cx="2840213" cy="4000500"/>
+                  <wp:effectExtent l="0" t="0" r="0" b="0"/>
+                  <wp:docPr id="6" name="Picture 6"/>
+                  <wp:cNvGraphicFramePr>
+                    <a:graphicFrameLocks xmlns:a="http://schemas.openxmlformats.org/drawingml/2006/main" noChangeAspect="1"/>
+                  </wp:cNvGraphicFramePr>
+                  <a:graphic xmlns:a="http://schemas.openxmlformats.org/drawingml/2006/main">
+                    <a:graphicData uri="http://schemas.openxmlformats.org/drawingml/2006/picture">
+                      <pic:pic xmlns:pic="http://schemas.openxmlformats.org/drawingml/2006/picture">
+                        <pic:nvPicPr>
+                          <pic:cNvPr id="1" name=""/>
+                          <pic:cNvPicPr/>
+                        </pic:nvPicPr>
+                        <pic:blipFill>
+                          <a:blip r:embed="rId6"/>
+                          <a:stretch>
+                            <a:fillRect/>
+                          </a:stretch>
+                        </pic:blipFill>
+                        <pic:spPr>
+                          <a:xfrm>
+                            <a:off x="0" y="0"/>
+                            <a:ext cx="2852857" cy="4018310"/>
+                          </a:xfrm>
+                          <a:prstGeom prst="rect">
+                            <a:avLst/>
+                          </a:prstGeom>
+                        </pic:spPr>
+                      </pic:pic>
+                    </a:graphicData>
+                  </a:graphic>
+                </wp:inline>
+              </w:drawing>
+            </w:r>
+          </w:p>
+        </w:tc>
+        <w:tc>
+          <w:tcPr>
+            <w:tcW w:w="6757" w:type="dxa"/>
+            <w:gridSpan w:val="3"/>
+          </w:tcPr>
+          <w:tbl>
+            <w:tblPr>
+              <w:tblpPr w:leftFromText="180" w:rightFromText="180" w:horzAnchor="margin" w:tblpY="495"/>
+              <w:tblOverlap w:val="never"/>
+              <w:tblW w:w="6526" w:type="dxa"/>
+              <w:tblBorders>
+                <w:top w:val="single" w:sz="4" w:space="0" w:color="auto"/>
+                <w:left w:val="single" w:sz="4" w:space="0" w:color="auto"/>
+                <w:bottom w:val="single" w:sz="4" w:space="0" w:color="auto"/>
+                <w:right w:val="single" w:sz="4" w:space="0" w:color="auto"/>
+                <w:insideH w:val="single" w:sz="4" w:space="0" w:color="auto"/>
+                <w:insideV w:val="single" w:sz="4" w:space="0" w:color="auto"/>
+              </w:tblBorders>
+              <w:tblLook w:val="01E0" w:firstRow="1" w:lastRow="1" w:firstColumn="1" w:lastColumn="1" w:noHBand="0" w:noVBand="0"/>
+            </w:tblPr>
+            <w:tblGrid>
+              <w:gridCol w:w="455"/>
+              <w:gridCol w:w="1819"/>
+              <w:gridCol w:w="1184"/>
+              <w:gridCol w:w="3068"/>
+            </w:tblGrid>
+            <w:tr>
+              <w:trPr>
+                <w:trHeight w:val="518"/>
+                <w:tblHeader/>
+              </w:trPr>
+              <w:tc>
+                <w:tcPr>
+                  <w:tcW w:w="455" w:type="dxa"/>
+                  <w:shd w:val="clear" w:color="auto" w:fill="FFCC99"/>
+                </w:tcPr>
+                <w:p>
+                  <w:pPr>
+                    <w:pStyle w:val="TableCaptionSmall"/>
+                    <w:jc w:val="both"/>
+                    <w:rPr>
+                      <w:sz w:val="17"/>
+                    </w:rPr>
+                  </w:pPr>
+                  <w:r>
+                    <w:rPr>
+                      <w:sz w:val="17"/>
+                    </w:rPr>
+                    <w:t>#</w:t>
+                  </w:r>
+                </w:p>
+              </w:tc>
+              <w:tc>
+                <w:tcPr>
+                  <w:tcW w:w="1819" w:type="dxa"/>
+                  <w:tcBorders>
+                    <w:bottom w:val="single" w:sz="4" w:space="0" w:color="auto"/>
+                  </w:tcBorders>
+                  <w:shd w:val="clear" w:color="auto" w:fill="FFCC99"/>
+                  <w:vAlign w:val="center"/>
+                </w:tcPr>
+                <w:p>
+                  <w:pPr>
+                    <w:pStyle w:val="TableCaptionSmall"/>
+                    <w:rPr>
+                      <w:sz w:val="17"/>
+                    </w:rPr>
+                  </w:pPr>
+                  <w:r>
+                    <w:rPr>
+                      <w:sz w:val="17"/>
+                    </w:rPr>
+                    <w:t>Control Name</w:t>
+                  </w:r>
+                </w:p>
+              </w:tc>
+              <w:tc>
+                <w:tcPr>
+                  <w:tcW w:w="1184" w:type="dxa"/>
+                  <w:tcBorders>
+                    <w:bottom w:val="single" w:sz="4" w:space="0" w:color="auto"/>
+                  </w:tcBorders>
+                  <w:shd w:val="clear" w:color="auto" w:fill="FFCC99"/>
+                  <w:vAlign w:val="center"/>
+                </w:tcPr>
+                <w:p>
+                  <w:pPr>
+                    <w:pStyle w:val="TableCaptionSmall"/>
+                    <w:ind w:left="547" w:hanging="652"/>
+                    <w:rPr>
+                      <w:sz w:val="17"/>
+                    </w:rPr>
+                  </w:pPr>
+                  <w:r>
+                    <w:rPr>
+                      <w:sz w:val="17"/>
+                    </w:rPr>
+                    <w:t>Operation</w:t>
+                  </w:r>
+                </w:p>
+              </w:tc>
+              <w:tc>
+                <w:tcPr>
+                  <w:tcW w:w="3068" w:type="dxa"/>
+                  <w:tcBorders>
+                    <w:bottom w:val="single" w:sz="4" w:space="0" w:color="auto"/>
+                  </w:tcBorders>
+                  <w:shd w:val="clear" w:color="auto" w:fill="FFCC99"/>
+                  <w:vAlign w:val="center"/>
+                </w:tcPr>
+                <w:p>
+                  <w:pPr>
+                    <w:pStyle w:val="TableCaptionSmall"/>
+                    <w:ind w:left="-141"/>
+                    <w:rPr>
+                      <w:sz w:val="17"/>
+                    </w:rPr>
+                  </w:pPr>
+                  <w:r>
+                    <w:rPr>
+                      <w:sz w:val="17"/>
+                    </w:rPr>
+                    <w:t>Function</w:t>
+                  </w:r>
+                </w:p>
+              </w:tc>
+            </w:tr>
+            <w:tr>
+              <w:trPr>
+                <w:trHeight w:val="1214"/>
+              </w:trPr>
+              <w:tc>
+                <w:tcPr>
+                  <w:tcW w:w="455" w:type="dxa"/>
+                  <w:vAlign w:val="center"/>
+                </w:tcPr>
+                <w:p>
+                  <w:pPr>
+                    <w:numPr>
+                      <w:ilvl w:val="0"/>
+                      <w:numId w:val="7"/>
+                    </w:numPr>
+                    <w:spacing w:before="120"/>
+                    <w:jc w:val="center"/>
+                    <w:rPr>
+                      <w:sz w:val="19"/>
+                    </w:rPr>
+                  </w:pPr>
+                </w:p>
+              </w:tc>
+              <w:tc>
+                <w:tcPr>
+                  <w:tcW w:w="1819" w:type="dxa"/>
+                  <w:tcBorders>
+                    <w:right w:val="single" w:sz="4" w:space="0" w:color="auto"/>
+                  </w:tcBorders>
+                  <w:vAlign w:val="center"/>
+                </w:tcPr>
+                <w:p>
+                  <w:pPr>
+                    <w:widowControl w:val="0"/>
+                    <w:spacing w:after="40"/>
+                    <w:ind w:left="105"/>
+                    <w:rPr>
+                      <w:sz w:val="19"/>
+                    </w:rPr>
+                  </w:pPr>
+                  <w:r>
+                    <w:rPr>
+                      <w:sz w:val="19"/>
+                    </w:rPr>
+                    <w:t>Area for displaying title</w:t>
+                  </w:r>
+                </w:p>
+              </w:tc>
+              <w:tc>
+                <w:tcPr>
+                  <w:tcW w:w="1184" w:type="dxa"/>
+                  <w:tcBorders>
+                    <w:left w:val="single" w:sz="4" w:space="0" w:color="auto"/>
+                  </w:tcBorders>
+                  <w:vAlign w:val="center"/>
+                </w:tcPr>
+                <w:p>
+                  <w:pPr>
+                    <w:widowControl w:val="0"/>
+                    <w:spacing w:after="40"/>
+                    <w:ind w:left="100"/>
+                    <w:rPr>
+                      <w:sz w:val="19"/>
+                    </w:rPr>
+                  </w:pPr>
+                  <w:r>
+                    <w:rPr>
+                      <w:sz w:val="19"/>
+                    </w:rPr>
+                    <w:t>Label</w:t>
+                  </w:r>
+                </w:p>
+              </w:tc>
+              <w:tc>
+                <w:tcPr>
+                  <w:tcW w:w="3068" w:type="dxa"/>
+                  <w:tcBorders>
+                    <w:left w:val="nil"/>
+                  </w:tcBorders>
+                  <w:vAlign w:val="center"/>
+                </w:tcPr>
+                <w:p>
+                  <w:pPr>
+                    <w:widowControl w:val="0"/>
+                    <w:spacing w:after="40"/>
+                    <w:ind w:left="100"/>
+                    <w:rPr>
+                      <w:sz w:val="19"/>
+                    </w:rPr>
+                  </w:pPr>
+                  <w:r>
+                    <w:rPr>
+                      <w:sz w:val="19"/>
+                    </w:rPr>
+                    <w:t>Display page title</w:t>
+                  </w:r>
+                </w:p>
+              </w:tc>
+            </w:tr>
+            <w:tr>
+              <w:trPr>
+                <w:trHeight w:val="1241"/>
+              </w:trPr>
+              <w:tc>
+                <w:tcPr>
+                  <w:tcW w:w="455" w:type="dxa"/>
+                  <w:vAlign w:val="center"/>
+                </w:tcPr>
+                <w:p>
+                  <w:pPr>
+                    <w:numPr>
+                      <w:ilvl w:val="0"/>
+                      <w:numId w:val="7"/>
+                    </w:numPr>
+                    <w:spacing w:before="120"/>
+                    <w:jc w:val="center"/>
+                    <w:rPr>
+                      <w:sz w:val="19"/>
+                    </w:rPr>
+                  </w:pPr>
+                </w:p>
+              </w:tc>
+              <w:tc>
+                <w:tcPr>
+                  <w:tcW w:w="1819" w:type="dxa"/>
+                  <w:tcBorders>
+                    <w:right w:val="single" w:sz="4" w:space="0" w:color="auto"/>
+                  </w:tcBorders>
+                  <w:vAlign w:val="center"/>
+                </w:tcPr>
+                <w:p>
+                  <w:pPr>
+                    <w:widowControl w:val="0"/>
+                    <w:spacing w:after="40"/>
+                    <w:ind w:left="105"/>
+                    <w:rPr>
+                      <w:sz w:val="19"/>
+                    </w:rPr>
+                  </w:pPr>
+                  <w:r>
+                    <w:rPr>
+                      <w:sz w:val="19"/>
+                    </w:rPr>
+                    <w:t>Area for displaying search box</w:t>
+                  </w:r>
+                </w:p>
+              </w:tc>
+              <w:tc>
+                <w:tcPr>
+                  <w:tcW w:w="1184" w:type="dxa"/>
+                  <w:tcBorders>
+                    <w:left w:val="single" w:sz="4" w:space="0" w:color="auto"/>
+                  </w:tcBorders>
+                  <w:vAlign w:val="center"/>
+                </w:tcPr>
+                <w:p>
+                  <w:pPr>
+                    <w:widowControl w:val="0"/>
+                    <w:spacing w:after="40"/>
+                    <w:ind w:left="100"/>
+                    <w:rPr>
+                      <w:sz w:val="19"/>
+                    </w:rPr>
+                  </w:pPr>
+                  <w:r>
+                    <w:rPr>
+                      <w:sz w:val="19"/>
+                    </w:rPr>
+                    <w:t>Text Box</w:t>
+                  </w:r>
+                </w:p>
+              </w:tc>
+              <w:tc>
+                <w:tcPr>
+                  <w:tcW w:w="3068" w:type="dxa"/>
+                  <w:tcBorders>
+                    <w:left w:val="nil"/>
+                  </w:tcBorders>
+                  <w:vAlign w:val="center"/>
+                </w:tcPr>
+                <w:p>
+                  <w:pPr>
+                    <w:widowControl w:val="0"/>
+                    <w:spacing w:after="40"/>
+                    <w:ind w:left="100"/>
+                    <w:rPr>
+                      <w:sz w:val="19"/>
+                    </w:rPr>
+                  </w:pPr>
+                  <w:r>
+                    <w:rPr>
+                      <w:sz w:val="19"/>
+                    </w:rPr>
+                    <w:t>Allow user to enter search keywords which contained in name or address of target station</w:t>
+                  </w:r>
+                </w:p>
+              </w:tc>
+            </w:tr>
+            <w:tr>
+              <w:trPr>
+                <w:trHeight w:val="962"/>
+              </w:trPr>
+              <w:tc>
+                <w:tcPr>
+                  <w:tcW w:w="455" w:type="dxa"/>
+                  <w:vAlign w:val="center"/>
+                </w:tcPr>
+                <w:p>
+                  <w:pPr>
+                    <w:numPr>
+                      <w:ilvl w:val="0"/>
+                      <w:numId w:val="7"/>
+                    </w:numPr>
+                    <w:spacing w:before="120"/>
+                    <w:jc w:val="center"/>
+                    <w:rPr>
+                      <w:sz w:val="19"/>
+                    </w:rPr>
+                  </w:pPr>
+                </w:p>
+              </w:tc>
+              <w:tc>
+                <w:tcPr>
+                  <w:tcW w:w="1819" w:type="dxa"/>
+                  <w:tcBorders>
+                    <w:right w:val="single" w:sz="4" w:space="0" w:color="auto"/>
+                  </w:tcBorders>
+                  <w:vAlign w:val="center"/>
+                </w:tcPr>
+                <w:p>
+                  <w:pPr>
+                    <w:widowControl w:val="0"/>
+                    <w:spacing w:after="40"/>
+                    <w:ind w:left="105"/>
+                    <w:rPr>
+                      <w:sz w:val="19"/>
+                    </w:rPr>
+                  </w:pPr>
+                  <w:r>
+                    <w:rPr>
+                      <w:sz w:val="19"/>
+                    </w:rPr>
+                    <w:t>Search button</w:t>
+                  </w:r>
+                </w:p>
+              </w:tc>
+              <w:tc>
+                <w:tcPr>
+                  <w:tcW w:w="1184" w:type="dxa"/>
+                  <w:tcBorders>
+                    <w:left w:val="single" w:sz="4" w:space="0" w:color="auto"/>
+                  </w:tcBorders>
+                  <w:vAlign w:val="center"/>
+                </w:tcPr>
+                <w:p>
+                  <w:pPr>
+                    <w:widowControl w:val="0"/>
+                    <w:spacing w:after="40"/>
+                    <w:ind w:left="100"/>
+                    <w:rPr>
+                      <w:sz w:val="19"/>
+                    </w:rPr>
+                  </w:pPr>
+                  <w:r>
+                    <w:rPr>
+                      <w:sz w:val="19"/>
+                    </w:rPr>
+                    <w:t>Click</w:t>
+                  </w:r>
+                </w:p>
+              </w:tc>
+              <w:tc>
+                <w:tcPr>
+                  <w:tcW w:w="3068" w:type="dxa"/>
+                  <w:tcBorders>
+                    <w:left w:val="nil"/>
+                  </w:tcBorders>
+                  <w:vAlign w:val="center"/>
+                </w:tcPr>
+                <w:p>
+                  <w:pPr>
+                    <w:widowControl w:val="0"/>
+                    <w:spacing w:after="40"/>
+                    <w:ind w:left="100"/>
+                    <w:rPr>
+                      <w:sz w:val="19"/>
+                    </w:rPr>
+                  </w:pPr>
+                  <w:r>
+                    <w:rPr>
+                      <w:sz w:val="19"/>
+                    </w:rPr>
+                    <w:t>Search for matched stations and display in a list</w:t>
+                  </w:r>
+                </w:p>
+              </w:tc>
+            </w:tr>
+            <w:tr>
+              <w:trPr>
+                <w:trHeight w:val="1277"/>
+              </w:trPr>
+              <w:tc>
+                <w:tcPr>
+                  <w:tcW w:w="455" w:type="dxa"/>
+                  <w:vAlign w:val="center"/>
+                </w:tcPr>
+                <w:p>
+                  <w:pPr>
+                    <w:numPr>
+                      <w:ilvl w:val="0"/>
+                      <w:numId w:val="7"/>
+                    </w:numPr>
+                    <w:spacing w:before="120"/>
+                    <w:jc w:val="center"/>
+                    <w:rPr>
+                      <w:sz w:val="19"/>
+                    </w:rPr>
+                  </w:pPr>
+                </w:p>
+              </w:tc>
+              <w:tc>
+                <w:tcPr>
+                  <w:tcW w:w="1819" w:type="dxa"/>
+                  <w:tcBorders>
+                    <w:right w:val="single" w:sz="4" w:space="0" w:color="auto"/>
+                  </w:tcBorders>
+                  <w:vAlign w:val="center"/>
+                </w:tcPr>
+                <w:p>
+                  <w:pPr>
+                    <w:widowControl w:val="0"/>
+                    <w:spacing w:after="40"/>
+                    <w:ind w:left="105"/>
+                    <w:rPr>
+                      <w:sz w:val="19"/>
+                    </w:rPr>
+                  </w:pPr>
+                  <w:r>
+                    <w:rPr>
+                      <w:sz w:val="19"/>
+                    </w:rPr>
+                    <w:t>Arena for displaying matched station</w:t>
+                  </w:r>
+                </w:p>
+              </w:tc>
+              <w:tc>
+                <w:tcPr>
+                  <w:tcW w:w="1184" w:type="dxa"/>
+                  <w:tcBorders>
+                    <w:left w:val="single" w:sz="4" w:space="0" w:color="auto"/>
+                  </w:tcBorders>
+                  <w:vAlign w:val="center"/>
+                </w:tcPr>
+                <w:p>
+                  <w:pPr>
+                    <w:widowControl w:val="0"/>
+                    <w:spacing w:after="40"/>
+                    <w:ind w:left="100"/>
+                    <w:rPr>
+                      <w:sz w:val="19"/>
+                    </w:rPr>
+                  </w:pPr>
+                  <w:r>
+                    <w:rPr>
+                      <w:sz w:val="19"/>
+                    </w:rPr>
+                    <w:t>Text Box</w:t>
+                  </w:r>
+                </w:p>
+              </w:tc>
+              <w:tc>
+                <w:tcPr>
+                  <w:tcW w:w="3068" w:type="dxa"/>
+                  <w:tcBorders>
+                    <w:left w:val="nil"/>
+                  </w:tcBorders>
+                  <w:vAlign w:val="center"/>
+                </w:tcPr>
+                <w:p>
+                  <w:pPr>
+                    <w:widowControl w:val="0"/>
+                    <w:spacing w:after="40"/>
+                    <w:ind w:left="100"/>
+                    <w:rPr>
+                      <w:sz w:val="19"/>
+                    </w:rPr>
+                  </w:pPr>
+                  <w:r>
+                    <w:rPr>
+                      <w:sz w:val="19"/>
+                    </w:rPr>
+                    <w:t>Display name and address of the station</w:t>
+                  </w:r>
+                </w:p>
+              </w:tc>
+            </w:tr>
+            <w:tr>
+              <w:trPr>
+                <w:trHeight w:val="1277"/>
+              </w:trPr>
+              <w:tc>
+                <w:tcPr>
+                  <w:tcW w:w="455" w:type="dxa"/>
+                  <w:vAlign w:val="center"/>
+                </w:tcPr>
+                <w:p>
+                  <w:pPr>
+                    <w:numPr>
+                      <w:ilvl w:val="0"/>
+                      <w:numId w:val="7"/>
+                    </w:numPr>
+                    <w:spacing w:before="120"/>
+                    <w:jc w:val="center"/>
+                    <w:rPr>
+                      <w:sz w:val="19"/>
+                    </w:rPr>
+                  </w:pPr>
+                </w:p>
+              </w:tc>
+              <w:tc>
+                <w:tcPr>
+                  <w:tcW w:w="1819" w:type="dxa"/>
+                  <w:tcBorders>
+                    <w:right w:val="single" w:sz="4" w:space="0" w:color="auto"/>
+                  </w:tcBorders>
+                  <w:vAlign w:val="center"/>
+                </w:tcPr>
+                <w:p>
+                  <w:pPr>
+                    <w:widowControl w:val="0"/>
+                    <w:spacing w:after="40"/>
+                    <w:ind w:left="105"/>
+                    <w:rPr>
+                      <w:sz w:val="19"/>
+                    </w:rPr>
+                  </w:pPr>
+                  <w:r>
+                    <w:rPr>
+                      <w:sz w:val="19"/>
+                    </w:rPr>
+                    <w:t>Choosing search option widget</w:t>
+                  </w:r>
+                </w:p>
+              </w:tc>
+              <w:tc>
+                <w:tcPr>
+                  <w:tcW w:w="1184" w:type="dxa"/>
+                  <w:tcBorders>
+                    <w:left w:val="single" w:sz="4" w:space="0" w:color="auto"/>
+                  </w:tcBorders>
+                  <w:vAlign w:val="center"/>
+                </w:tcPr>
+                <w:p>
+                  <w:pPr>
+                    <w:widowControl w:val="0"/>
+                    <w:spacing w:after="40"/>
+                    <w:ind w:left="100"/>
+                    <w:rPr>
+                      <w:sz w:val="19"/>
+                    </w:rPr>
+                  </w:pPr>
+                  <w:r>
+                    <w:rPr>
+                      <w:sz w:val="19"/>
+                    </w:rPr>
+                    <w:t>Click</w:t>
+                  </w:r>
+                </w:p>
+              </w:tc>
+              <w:tc>
+                <w:tcPr>
+                  <w:tcW w:w="3068" w:type="dxa"/>
+                  <w:tcBorders>
+                    <w:left w:val="nil"/>
+                  </w:tcBorders>
+                  <w:vAlign w:val="center"/>
+                </w:tcPr>
+                <w:p>
+                  <w:pPr>
+                    <w:widowControl w:val="0"/>
+                    <w:spacing w:after="40"/>
+                    <w:ind w:left="100"/>
+                    <w:rPr>
+                      <w:sz w:val="19"/>
+                    </w:rPr>
+                  </w:pPr>
+                  <w:r>
+                    <w:rPr>
+                      <w:sz w:val="19"/>
+                    </w:rPr>
+                    <w:t>Choosing search field (address or name)</w:t>
+                  </w:r>
+                </w:p>
+              </w:tc>
+            </w:tr>
+            <w:tr>
+              <w:trPr>
+                <w:trHeight w:val="1277"/>
+              </w:trPr>
+              <w:tc>
+                <w:tcPr>
+                  <w:tcW w:w="455" w:type="dxa"/>
+                  <w:vAlign w:val="center"/>
+                </w:tcPr>
+                <w:p>
+                  <w:pPr>
+                    <w:numPr>
+                      <w:ilvl w:val="0"/>
+                      <w:numId w:val="7"/>
+                    </w:numPr>
+                    <w:spacing w:before="120"/>
+                    <w:jc w:val="center"/>
+                    <w:rPr>
+                      <w:sz w:val="19"/>
+                    </w:rPr>
+                  </w:pPr>
+                </w:p>
+              </w:tc>
+              <w:tc>
+                <w:tcPr>
+                  <w:tcW w:w="1819" w:type="dxa"/>
+                  <w:tcBorders>
+                    <w:right w:val="single" w:sz="4" w:space="0" w:color="auto"/>
+                  </w:tcBorders>
+                  <w:vAlign w:val="center"/>
+                </w:tcPr>
+                <w:p>
+                  <w:pPr>
+                    <w:widowControl w:val="0"/>
+                    <w:spacing w:after="40"/>
+                    <w:ind w:left="105"/>
+                    <w:rPr>
+                      <w:sz w:val="19"/>
+                    </w:rPr>
+                  </w:pPr>
+                  <w:r>
+                    <w:rPr>
+                      <w:sz w:val="19"/>
+                    </w:rPr>
+                    <w:t>Views All Bikes Button</w:t>
+                  </w:r>
+                </w:p>
+              </w:tc>
+              <w:tc>
+                <w:tcPr>
+                  <w:tcW w:w="1184" w:type="dxa"/>
+                  <w:tcBorders>
+                    <w:left w:val="single" w:sz="4" w:space="0" w:color="auto"/>
+                  </w:tcBorders>
+                  <w:vAlign w:val="center"/>
+                </w:tcPr>
+                <w:p>
+                  <w:pPr>
+                    <w:widowControl w:val="0"/>
+                    <w:spacing w:after="40"/>
+                    <w:ind w:left="100"/>
+                    <w:rPr>
+                      <w:sz w:val="19"/>
+                    </w:rPr>
+                  </w:pPr>
+                  <w:r>
+                    <w:rPr>
+                      <w:sz w:val="19"/>
+                    </w:rPr>
+                    <w:t>Click</w:t>
+                  </w:r>
+                </w:p>
+              </w:tc>
+              <w:tc>
+                <w:tcPr>
+                  <w:tcW w:w="3068" w:type="dxa"/>
+                  <w:tcBorders>
+                    <w:left w:val="nil"/>
+                  </w:tcBorders>
+                  <w:vAlign w:val="center"/>
+                </w:tcPr>
+                <w:p>
+                  <w:pPr>
+                    <w:widowControl w:val="0"/>
+                    <w:spacing w:after="40"/>
+                    <w:ind w:left="100"/>
+                    <w:rPr>
+                      <w:sz w:val="19"/>
+                    </w:rPr>
+                  </w:pPr>
+                  <w:r>
+                    <w:rPr>
+                      <w:sz w:val="19"/>
+                    </w:rPr>
+                    <w:t>Change to View Bikes Tab</w:t>
+                  </w:r>
+                </w:p>
+              </w:tc>
+            </w:tr>
+            <w:tr>
+              <w:trPr>
+                <w:trHeight w:val="1277"/>
+              </w:trPr>
+              <w:tc>
+                <w:tcPr>
+                  <w:tcW w:w="455" w:type="dxa"/>
+                  <w:vAlign w:val="center"/>
+                </w:tcPr>
+                <w:p>
+                  <w:pPr>
+                    <w:numPr>
+                      <w:ilvl w:val="0"/>
+                      <w:numId w:val="7"/>
+                    </w:numPr>
+                    <w:spacing w:before="120"/>
+                    <w:jc w:val="center"/>
+                    <w:rPr>
+                      <w:sz w:val="19"/>
+                    </w:rPr>
+                  </w:pPr>
+                </w:p>
+              </w:tc>
+              <w:tc>
+                <w:tcPr>
+                  <w:tcW w:w="1819" w:type="dxa"/>
+                  <w:tcBorders>
+                    <w:right w:val="single" w:sz="4" w:space="0" w:color="auto"/>
+                  </w:tcBorders>
+                  <w:vAlign w:val="center"/>
+                </w:tcPr>
+                <w:p>
+                  <w:pPr>
+                    <w:widowControl w:val="0"/>
+                    <w:spacing w:after="40"/>
+                    <w:ind w:left="105"/>
+                    <w:rPr>
+                      <w:sz w:val="19"/>
+                    </w:rPr>
+                  </w:pPr>
+                  <w:r>
+                    <w:rPr>
+                      <w:sz w:val="19"/>
+                    </w:rPr>
+                    <w:t>Renting History Button</w:t>
+                  </w:r>
+                </w:p>
+              </w:tc>
+              <w:tc>
+                <w:tcPr>
+                  <w:tcW w:w="1184" w:type="dxa"/>
+                  <w:tcBorders>
+                    <w:left w:val="single" w:sz="4" w:space="0" w:color="auto"/>
+                  </w:tcBorders>
+                  <w:vAlign w:val="center"/>
+                </w:tcPr>
+                <w:p>
+                  <w:pPr>
+                    <w:widowControl w:val="0"/>
+                    <w:spacing w:after="40"/>
+                    <w:ind w:left="100"/>
+                    <w:rPr>
+                      <w:sz w:val="19"/>
+                    </w:rPr>
+                  </w:pPr>
+                  <w:r>
+                    <w:rPr>
+                      <w:sz w:val="19"/>
+                    </w:rPr>
+                    <w:t>Click</w:t>
+                  </w:r>
+                </w:p>
+              </w:tc>
+              <w:tc>
+                <w:tcPr>
+                  <w:tcW w:w="3068" w:type="dxa"/>
+                  <w:tcBorders>
+                    <w:left w:val="nil"/>
+                  </w:tcBorders>
+                  <w:vAlign w:val="center"/>
+                </w:tcPr>
+                <w:p>
+                  <w:pPr>
+                    <w:widowControl w:val="0"/>
+                    <w:spacing w:after="40"/>
+                    <w:ind w:left="100"/>
+                    <w:rPr>
+                      <w:sz w:val="19"/>
+                    </w:rPr>
+                  </w:pPr>
+                  <w:r>
+                    <w:rPr>
+                      <w:sz w:val="19"/>
+                    </w:rPr>
+                    <w:t>Change to Renting History Tab</w:t>
+                  </w:r>
+                </w:p>
+              </w:tc>
+            </w:tr>
+          </w:tbl>
+          <w:p>
+            <w:pPr>
+              <w:pStyle w:val="Bang"/>
+            </w:pPr>
+          </w:p>
+        </w:tc>
+      </w:tr>
+    </w:tbl>
+    <w:p/>
+    <w:p/>
+    <w:p/>
+    <w:p/>
+    <w:p/>
+    <w:p/>
+    <w:p/>
+    <w:p/>
+    <w:p/>
+    <w:p/>
+    <w:p/>
+    <w:p/>
+    <w:p/>
+    <w:p/>
+    <w:p/>
+    <w:p/>
+    <w:tbl>
+      <w:tblPr>
+        <w:tblW w:w="10428" w:type="dxa"/>
+        <w:jc w:val="center"/>
+        <w:tblBorders>
+          <w:top w:val="single" w:sz="4" w:space="0" w:color="auto"/>
+          <w:left w:val="single" w:sz="4" w:space="0" w:color="auto"/>
+          <w:bottom w:val="single" w:sz="4" w:space="0" w:color="auto"/>
+          <w:right w:val="single" w:sz="4" w:space="0" w:color="auto"/>
+          <w:insideH w:val="single" w:sz="4" w:space="0" w:color="auto"/>
+          <w:insideV w:val="single" w:sz="4" w:space="0" w:color="auto"/>
+        </w:tblBorders>
+        <w:tblLook w:val="01E0" w:firstRow="1" w:lastRow="1" w:firstColumn="1" w:lastColumn="1" w:noHBand="0" w:noVBand="0"/>
+      </w:tblPr>
+      <w:tblGrid>
+        <w:gridCol w:w="4806"/>
+        <w:gridCol w:w="2273"/>
+        <w:gridCol w:w="2273"/>
+        <w:gridCol w:w="2206"/>
+      </w:tblGrid>
+      <w:tr>
+        <w:trPr>
+          <w:trHeight w:val="499"/>
+          <w:jc w:val="center"/>
+        </w:trPr>
+        <w:tc>
+          <w:tcPr>
+            <w:tcW w:w="3671" w:type="dxa"/>
+            <w:shd w:val="clear" w:color="auto" w:fill="C5F1E3"/>
+          </w:tcPr>
+          <w:p>
+            <w:pPr>
+              <w:pStyle w:val="TableCaption"/>
+              <w:rPr>
+                <w:sz w:val="18"/>
+                <w:szCs w:val="18"/>
+              </w:rPr>
+            </w:pPr>
+            <w:r>
+              <w:rPr>
+                <w:sz w:val="18"/>
+                <w:szCs w:val="18"/>
+              </w:rPr>
+              <w:t>Screen specification</w:t>
+            </w:r>
+          </w:p>
+        </w:tc>
+        <w:tc>
+          <w:tcPr>
+            <w:tcW w:w="2273" w:type="dxa"/>
+          </w:tcPr>
+          <w:p>
+            <w:pPr>
+              <w:pStyle w:val="Bang"/>
+              <w:rPr>
+                <w:sz w:val="19"/>
+              </w:rPr>
+            </w:pPr>
+            <w:r>
+              <w:t>Admin views</w:t>
+            </w:r>
+            <w:bookmarkStart w:id="0" w:name="_GoBack"/>
+            <w:bookmarkEnd w:id="0"/>
+            <w:r>
+              <w:t xml:space="preserve"> bikes</w:t>
+            </w:r>
+          </w:p>
+        </w:tc>
+        <w:tc>
+          <w:tcPr>
+            <w:tcW w:w="2273" w:type="dxa"/>
+          </w:tcPr>
+          <w:p>
+            <w:pPr>
+              <w:pStyle w:val="TableCaption"/>
+              <w:rPr>
+                <w:sz w:val="19"/>
+              </w:rPr>
+            </w:pPr>
+            <w:r>
+              <w:rPr>
+                <w:sz w:val="19"/>
+              </w:rPr>
+              <w:t>Person in charge</w:t>
+            </w:r>
+          </w:p>
+        </w:tc>
+        <w:tc>
+          <w:tcPr>
+            <w:tcW w:w="2211" w:type="dxa"/>
+          </w:tcPr>
+          <w:p>
+            <w:pPr>
+              <w:pStyle w:val="Bang"/>
+              <w:rPr>
+                <w:sz w:val="19"/>
+              </w:rPr>
+            </w:pPr>
+            <w:r>
+              <w:t>Tran Le Hoang</w:t>
+            </w:r>
+          </w:p>
+        </w:tc>
+      </w:tr>
+      <w:tr>
+        <w:trPr>
+          <w:trHeight w:val="481"/>
+          <w:jc w:val="center"/>
+        </w:trPr>
+        <w:tc>
+          <w:tcPr>
+            <w:tcW w:w="3671" w:type="dxa"/>
+            <w:shd w:val="clear" w:color="auto" w:fill="C5F1E3"/>
+          </w:tcPr>
+          <w:p>
+            <w:pPr>
+              <w:pStyle w:val="TableCaption"/>
+              <w:rPr>
+                <w:sz w:val="18"/>
+                <w:szCs w:val="18"/>
+              </w:rPr>
+            </w:pPr>
+            <w:r>
+              <w:rPr>
+                <w:sz w:val="18"/>
+                <w:szCs w:val="18"/>
+              </w:rPr>
+              <w:t>Actor</w:t>
+            </w:r>
+          </w:p>
+        </w:tc>
+        <w:tc>
+          <w:tcPr>
+            <w:tcW w:w="6757" w:type="dxa"/>
+            <w:gridSpan w:val="3"/>
+          </w:tcPr>
+          <w:p>
+            <w:pPr>
+              <w:pStyle w:val="Bang"/>
+            </w:pPr>
+            <w:r>
+              <w:t>Admin</w:t>
+            </w:r>
+          </w:p>
+        </w:tc>
+      </w:tr>
+      <w:tr>
+        <w:trPr>
+          <w:trHeight w:val="5876"/>
+          <w:jc w:val="center"/>
+        </w:trPr>
+        <w:tc>
+          <w:tcPr>
+            <w:tcW w:w="3671" w:type="dxa"/>
+            <w:shd w:val="clear" w:color="auto" w:fill="C5F1E3"/>
+          </w:tcPr>
+          <w:p>
+            <w:pPr>
+              <w:pStyle w:val="TableCaption"/>
+              <w:rPr>
+                <w:sz w:val="18"/>
+                <w:szCs w:val="18"/>
+              </w:rPr>
+            </w:pPr>
+            <w:r>
+              <w:rPr>
+                <w:sz w:val="18"/>
+                <w:szCs w:val="18"/>
+              </w:rPr>
+              <w:t>Screen image:</w:t>
+            </w:r>
+          </w:p>
+          <w:p>
+            <w:pPr>
+              <w:pStyle w:val="TableCaption"/>
+              <w:jc w:val="center"/>
+              <w:rPr>
+                <w:sz w:val="18"/>
+                <w:szCs w:val="18"/>
+              </w:rPr>
+            </w:pPr>
+            <w:r>
+              <w:rPr>
+                <w:noProof/>
+              </w:rPr>
+              <w:drawing>
+                <wp:inline distT="0" distB="0" distL="0" distR="0" wp14:anchorId="627DC534" wp14:editId="749FDD6D">
+                  <wp:extent cx="2910347" cy="4105275"/>
+                  <wp:effectExtent l="0" t="0" r="4445" b="0"/>
+                  <wp:docPr id="7" name="Picture 7"/>
+                  <wp:cNvGraphicFramePr>
+                    <a:graphicFrameLocks xmlns:a="http://schemas.openxmlformats.org/drawingml/2006/main" noChangeAspect="1"/>
+                  </wp:cNvGraphicFramePr>
+                  <a:graphic xmlns:a="http://schemas.openxmlformats.org/drawingml/2006/main">
+                    <a:graphicData uri="http://schemas.openxmlformats.org/drawingml/2006/picture">
+                      <pic:pic xmlns:pic="http://schemas.openxmlformats.org/drawingml/2006/picture">
+                        <pic:nvPicPr>
+                          <pic:cNvPr id="1" name=""/>
+                          <pic:cNvPicPr/>
+                        </pic:nvPicPr>
+                        <pic:blipFill>
+                          <a:blip r:embed="rId7"/>
+                          <a:stretch>
+                            <a:fillRect/>
+                          </a:stretch>
+                        </pic:blipFill>
+                        <pic:spPr>
+                          <a:xfrm>
+                            <a:off x="0" y="0"/>
+                            <a:ext cx="2921392" cy="4120854"/>
+                          </a:xfrm>
+                          <a:prstGeom prst="rect">
+                            <a:avLst/>
+                          </a:prstGeom>
+                        </pic:spPr>
+                      </pic:pic>
+                    </a:graphicData>
+                  </a:graphic>
+                </wp:inline>
+              </w:drawing>
+            </w:r>
+          </w:p>
+        </w:tc>
+        <w:tc>
+          <w:tcPr>
+            <w:tcW w:w="6757" w:type="dxa"/>
+            <w:gridSpan w:val="3"/>
+          </w:tcPr>
+          <w:tbl>
+            <w:tblPr>
+              <w:tblpPr w:leftFromText="180" w:rightFromText="180" w:horzAnchor="margin" w:tblpY="495"/>
+              <w:tblOverlap w:val="never"/>
+              <w:tblW w:w="6526" w:type="dxa"/>
+              <w:tblBorders>
+                <w:top w:val="single" w:sz="4" w:space="0" w:color="auto"/>
+                <w:left w:val="single" w:sz="4" w:space="0" w:color="auto"/>
+                <w:bottom w:val="single" w:sz="4" w:space="0" w:color="auto"/>
+                <w:right w:val="single" w:sz="4" w:space="0" w:color="auto"/>
+                <w:insideH w:val="single" w:sz="4" w:space="0" w:color="auto"/>
+                <w:insideV w:val="single" w:sz="4" w:space="0" w:color="auto"/>
+              </w:tblBorders>
+              <w:tblLook w:val="01E0" w:firstRow="1" w:lastRow="1" w:firstColumn="1" w:lastColumn="1" w:noHBand="0" w:noVBand="0"/>
+            </w:tblPr>
+            <w:tblGrid>
+              <w:gridCol w:w="455"/>
+              <w:gridCol w:w="1819"/>
+              <w:gridCol w:w="1184"/>
+              <w:gridCol w:w="3068"/>
+            </w:tblGrid>
+            <w:tr>
+              <w:trPr>
+                <w:trHeight w:val="518"/>
+                <w:tblHeader/>
+              </w:trPr>
+              <w:tc>
+                <w:tcPr>
+                  <w:tcW w:w="455" w:type="dxa"/>
+                  <w:shd w:val="clear" w:color="auto" w:fill="FFCC99"/>
+                </w:tcPr>
+                <w:p>
+                  <w:pPr>
+                    <w:pStyle w:val="TableCaptionSmall"/>
+                    <w:jc w:val="both"/>
+                    <w:rPr>
+                      <w:sz w:val="17"/>
+                    </w:rPr>
+                  </w:pPr>
+                  <w:r>
+                    <w:rPr>
+                      <w:sz w:val="17"/>
+                    </w:rPr>
+                    <w:t>#</w:t>
+                  </w:r>
+                </w:p>
+              </w:tc>
+              <w:tc>
+                <w:tcPr>
+                  <w:tcW w:w="1819" w:type="dxa"/>
+                  <w:tcBorders>
+                    <w:bottom w:val="single" w:sz="4" w:space="0" w:color="auto"/>
+                  </w:tcBorders>
+                  <w:shd w:val="clear" w:color="auto" w:fill="FFCC99"/>
+                  <w:vAlign w:val="center"/>
+                </w:tcPr>
+                <w:p>
+                  <w:pPr>
+                    <w:pStyle w:val="TableCaptionSmall"/>
+                    <w:rPr>
+                      <w:sz w:val="17"/>
+                    </w:rPr>
+                  </w:pPr>
+                  <w:r>
+                    <w:rPr>
+                      <w:sz w:val="17"/>
+                    </w:rPr>
+                    <w:t>Control Name</w:t>
+                  </w:r>
+                </w:p>
+              </w:tc>
+              <w:tc>
+                <w:tcPr>
+                  <w:tcW w:w="1184" w:type="dxa"/>
+                  <w:tcBorders>
+                    <w:bottom w:val="single" w:sz="4" w:space="0" w:color="auto"/>
+                  </w:tcBorders>
+                  <w:shd w:val="clear" w:color="auto" w:fill="FFCC99"/>
+                  <w:vAlign w:val="center"/>
+                </w:tcPr>
+                <w:p>
+                  <w:pPr>
+                    <w:pStyle w:val="TableCaptionSmall"/>
+                    <w:ind w:left="547" w:hanging="652"/>
+                    <w:rPr>
+                      <w:sz w:val="17"/>
+                    </w:rPr>
+                  </w:pPr>
+                  <w:r>
+                    <w:rPr>
+                      <w:sz w:val="17"/>
+                    </w:rPr>
+                    <w:t>Operation</w:t>
+                  </w:r>
+                </w:p>
+              </w:tc>
+              <w:tc>
+                <w:tcPr>
+                  <w:tcW w:w="3068" w:type="dxa"/>
+                  <w:tcBorders>
+                    <w:bottom w:val="single" w:sz="4" w:space="0" w:color="auto"/>
+                  </w:tcBorders>
+                  <w:shd w:val="clear" w:color="auto" w:fill="FFCC99"/>
+                  <w:vAlign w:val="center"/>
+                </w:tcPr>
+                <w:p>
+                  <w:pPr>
+                    <w:pStyle w:val="TableCaptionSmall"/>
+                    <w:ind w:left="-141"/>
+                    <w:rPr>
+                      <w:sz w:val="17"/>
+                    </w:rPr>
+                  </w:pPr>
+                  <w:r>
+                    <w:rPr>
+                      <w:sz w:val="17"/>
+                    </w:rPr>
+                    <w:t>Function</w:t>
+                  </w:r>
+                </w:p>
+              </w:tc>
+            </w:tr>
+            <w:tr>
+              <w:trPr>
+                <w:trHeight w:val="1214"/>
+              </w:trPr>
+              <w:tc>
+                <w:tcPr>
+                  <w:tcW w:w="455" w:type="dxa"/>
+                  <w:vAlign w:val="center"/>
+                </w:tcPr>
+                <w:p>
+                  <w:pPr>
+                    <w:numPr>
+                      <w:ilvl w:val="0"/>
+                      <w:numId w:val="8"/>
+                    </w:numPr>
+                    <w:spacing w:before="120"/>
+                    <w:jc w:val="center"/>
+                    <w:rPr>
+                      <w:sz w:val="19"/>
+                    </w:rPr>
+                  </w:pPr>
+                </w:p>
+              </w:tc>
+              <w:tc>
+                <w:tcPr>
+                  <w:tcW w:w="1819" w:type="dxa"/>
+                  <w:tcBorders>
+                    <w:right w:val="single" w:sz="4" w:space="0" w:color="auto"/>
+                  </w:tcBorders>
+                  <w:vAlign w:val="center"/>
+                </w:tcPr>
+                <w:p>
+                  <w:pPr>
+                    <w:widowControl w:val="0"/>
+                    <w:spacing w:after="40"/>
+                    <w:ind w:left="105"/>
+                    <w:rPr>
+                      <w:sz w:val="19"/>
+                    </w:rPr>
+                  </w:pPr>
+                  <w:r>
+                    <w:rPr>
+                      <w:sz w:val="19"/>
+                    </w:rPr>
+                    <w:t>Area for displaying title</w:t>
+                  </w:r>
+                </w:p>
+              </w:tc>
+              <w:tc>
+                <w:tcPr>
+                  <w:tcW w:w="1184" w:type="dxa"/>
+                  <w:tcBorders>
+                    <w:left w:val="single" w:sz="4" w:space="0" w:color="auto"/>
+                  </w:tcBorders>
+                  <w:vAlign w:val="center"/>
+                </w:tcPr>
+                <w:p>
+                  <w:pPr>
+                    <w:widowControl w:val="0"/>
+                    <w:spacing w:after="40"/>
+                    <w:ind w:left="100"/>
+                    <w:rPr>
+                      <w:sz w:val="19"/>
+                    </w:rPr>
+                  </w:pPr>
+                  <w:r>
+                    <w:rPr>
+                      <w:sz w:val="19"/>
+                    </w:rPr>
+                    <w:t>Label</w:t>
+                  </w:r>
+                </w:p>
+              </w:tc>
+              <w:tc>
+                <w:tcPr>
+                  <w:tcW w:w="3068" w:type="dxa"/>
+                  <w:tcBorders>
+                    <w:left w:val="nil"/>
+                  </w:tcBorders>
+                  <w:vAlign w:val="center"/>
+                </w:tcPr>
+                <w:p>
+                  <w:pPr>
+                    <w:widowControl w:val="0"/>
+                    <w:spacing w:after="40"/>
+                    <w:ind w:left="100"/>
+                    <w:rPr>
+                      <w:sz w:val="19"/>
+                    </w:rPr>
+                  </w:pPr>
+                  <w:r>
+                    <w:rPr>
+                      <w:sz w:val="19"/>
+                    </w:rPr>
+                    <w:t>Display page title</w:t>
+                  </w:r>
+                </w:p>
+              </w:tc>
+            </w:tr>
+            <w:tr>
+              <w:trPr>
+                <w:trHeight w:val="1241"/>
+              </w:trPr>
+              <w:tc>
+                <w:tcPr>
+                  <w:tcW w:w="455" w:type="dxa"/>
+                  <w:vAlign w:val="center"/>
+                </w:tcPr>
+                <w:p>
+                  <w:pPr>
+                    <w:numPr>
+                      <w:ilvl w:val="0"/>
+                      <w:numId w:val="8"/>
+                    </w:numPr>
+                    <w:spacing w:before="120"/>
+                    <w:jc w:val="center"/>
+                    <w:rPr>
+                      <w:sz w:val="19"/>
+                    </w:rPr>
+                  </w:pPr>
+                </w:p>
+              </w:tc>
+              <w:tc>
+                <w:tcPr>
+                  <w:tcW w:w="1819" w:type="dxa"/>
+                  <w:tcBorders>
+                    <w:right w:val="single" w:sz="4" w:space="0" w:color="auto"/>
+                  </w:tcBorders>
+                  <w:vAlign w:val="center"/>
+                </w:tcPr>
+                <w:p>
+                  <w:pPr>
+                    <w:widowControl w:val="0"/>
+                    <w:spacing w:after="40"/>
+                    <w:ind w:left="105"/>
+                    <w:rPr>
+                      <w:sz w:val="19"/>
+                    </w:rPr>
+                  </w:pPr>
+                  <w:r>
+                    <w:rPr>
+                      <w:sz w:val="19"/>
+                    </w:rPr>
+                    <w:t>Area for displaying search box</w:t>
+                  </w:r>
+                </w:p>
+              </w:tc>
+              <w:tc>
+                <w:tcPr>
+                  <w:tcW w:w="1184" w:type="dxa"/>
+                  <w:tcBorders>
+                    <w:left w:val="single" w:sz="4" w:space="0" w:color="auto"/>
+                  </w:tcBorders>
+                  <w:vAlign w:val="center"/>
+                </w:tcPr>
+                <w:p>
+                  <w:pPr>
+                    <w:widowControl w:val="0"/>
+                    <w:spacing w:after="40"/>
+                    <w:ind w:left="100"/>
+                    <w:rPr>
+                      <w:sz w:val="19"/>
+                    </w:rPr>
+                  </w:pPr>
+                  <w:r>
+                    <w:rPr>
+                      <w:sz w:val="19"/>
+                    </w:rPr>
+                    <w:t>Text Box</w:t>
+                  </w:r>
+                </w:p>
+              </w:tc>
+              <w:tc>
+                <w:tcPr>
+                  <w:tcW w:w="3068" w:type="dxa"/>
+                  <w:tcBorders>
+                    <w:left w:val="nil"/>
+                  </w:tcBorders>
+                  <w:vAlign w:val="center"/>
+                </w:tcPr>
+                <w:p>
+                  <w:pPr>
+                    <w:widowControl w:val="0"/>
+                    <w:spacing w:after="40"/>
+                    <w:ind w:left="100"/>
+                    <w:rPr>
+                      <w:sz w:val="19"/>
+                    </w:rPr>
+                  </w:pPr>
+                  <w:r>
+                    <w:rPr>
+                      <w:sz w:val="19"/>
+                    </w:rPr>
+                    <w:t>Allow user to enter search keywords related to bikes</w:t>
+                  </w:r>
+                </w:p>
+              </w:tc>
+            </w:tr>
+            <w:tr>
+              <w:trPr>
+                <w:trHeight w:val="962"/>
+              </w:trPr>
+              <w:tc>
+                <w:tcPr>
+                  <w:tcW w:w="455" w:type="dxa"/>
+                  <w:vAlign w:val="center"/>
+                </w:tcPr>
+                <w:p>
+                  <w:pPr>
+                    <w:numPr>
+                      <w:ilvl w:val="0"/>
+                      <w:numId w:val="8"/>
+                    </w:numPr>
+                    <w:spacing w:before="120"/>
+                    <w:jc w:val="center"/>
+                    <w:rPr>
+                      <w:sz w:val="19"/>
+                    </w:rPr>
+                  </w:pPr>
+                </w:p>
+              </w:tc>
+              <w:tc>
+                <w:tcPr>
+                  <w:tcW w:w="1819" w:type="dxa"/>
+                  <w:tcBorders>
+                    <w:right w:val="single" w:sz="4" w:space="0" w:color="auto"/>
+                  </w:tcBorders>
+                  <w:vAlign w:val="center"/>
+                </w:tcPr>
+                <w:p>
+                  <w:pPr>
+                    <w:widowControl w:val="0"/>
+                    <w:spacing w:after="40"/>
+                    <w:ind w:left="105"/>
+                    <w:rPr>
+                      <w:sz w:val="19"/>
+                    </w:rPr>
+                  </w:pPr>
+                  <w:r>
+                    <w:rPr>
+                      <w:sz w:val="19"/>
+                    </w:rPr>
+                    <w:t>Search button</w:t>
+                  </w:r>
+                </w:p>
+              </w:tc>
+              <w:tc>
+                <w:tcPr>
+                  <w:tcW w:w="1184" w:type="dxa"/>
+                  <w:tcBorders>
+                    <w:left w:val="single" w:sz="4" w:space="0" w:color="auto"/>
+                  </w:tcBorders>
+                  <w:vAlign w:val="center"/>
+                </w:tcPr>
+                <w:p>
+                  <w:pPr>
+                    <w:widowControl w:val="0"/>
+                    <w:spacing w:after="40"/>
+                    <w:ind w:left="100"/>
+                    <w:rPr>
+                      <w:sz w:val="19"/>
+                    </w:rPr>
+                  </w:pPr>
+                  <w:r>
+                    <w:rPr>
+                      <w:sz w:val="19"/>
+                    </w:rPr>
+                    <w:t>Click</w:t>
+                  </w:r>
+                </w:p>
+              </w:tc>
+              <w:tc>
+                <w:tcPr>
+                  <w:tcW w:w="3068" w:type="dxa"/>
+                  <w:tcBorders>
+                    <w:left w:val="nil"/>
+                  </w:tcBorders>
+                  <w:vAlign w:val="center"/>
+                </w:tcPr>
+                <w:p>
+                  <w:pPr>
+                    <w:widowControl w:val="0"/>
+                    <w:spacing w:after="40"/>
+                    <w:ind w:left="100"/>
+                    <w:rPr>
+                      <w:sz w:val="19"/>
+                    </w:rPr>
+                  </w:pPr>
+                  <w:r>
+                    <w:rPr>
+                      <w:sz w:val="19"/>
+                    </w:rPr>
+                    <w:t>Search for matched bikes and display in a list</w:t>
+                  </w:r>
+                </w:p>
+              </w:tc>
+            </w:tr>
+            <w:tr>
+              <w:trPr>
+                <w:trHeight w:val="1277"/>
+              </w:trPr>
+              <w:tc>
+                <w:tcPr>
+                  <w:tcW w:w="455" w:type="dxa"/>
+                  <w:vAlign w:val="center"/>
+                </w:tcPr>
+                <w:p>
+                  <w:pPr>
+                    <w:numPr>
+                      <w:ilvl w:val="0"/>
+                      <w:numId w:val="8"/>
+                    </w:numPr>
+                    <w:spacing w:before="120"/>
+                    <w:jc w:val="center"/>
+                    <w:rPr>
+                      <w:sz w:val="19"/>
+                    </w:rPr>
+                  </w:pPr>
+                </w:p>
+              </w:tc>
+              <w:tc>
+                <w:tcPr>
+                  <w:tcW w:w="1819" w:type="dxa"/>
+                  <w:tcBorders>
+                    <w:right w:val="single" w:sz="4" w:space="0" w:color="auto"/>
+                  </w:tcBorders>
+                  <w:vAlign w:val="center"/>
+                </w:tcPr>
+                <w:p>
+                  <w:pPr>
+                    <w:widowControl w:val="0"/>
+                    <w:spacing w:after="40"/>
+                    <w:ind w:left="105"/>
+                    <w:rPr>
+                      <w:sz w:val="19"/>
+                    </w:rPr>
+                  </w:pPr>
+                  <w:r>
+                    <w:rPr>
+                      <w:sz w:val="19"/>
+                    </w:rPr>
+                    <w:t>Arena for displaying matched bikes</w:t>
+                  </w:r>
+                </w:p>
+              </w:tc>
+              <w:tc>
+                <w:tcPr>
+                  <w:tcW w:w="1184" w:type="dxa"/>
+                  <w:tcBorders>
+                    <w:left w:val="single" w:sz="4" w:space="0" w:color="auto"/>
+                  </w:tcBorders>
+                  <w:vAlign w:val="center"/>
+                </w:tcPr>
+                <w:p>
+                  <w:pPr>
+                    <w:widowControl w:val="0"/>
+                    <w:spacing w:after="40"/>
+                    <w:ind w:left="100"/>
+                    <w:rPr>
+                      <w:sz w:val="19"/>
+                    </w:rPr>
+                  </w:pPr>
+                  <w:r>
+                    <w:rPr>
+                      <w:sz w:val="19"/>
+                    </w:rPr>
+                    <w:t>Text Box</w:t>
+                  </w:r>
+                </w:p>
+              </w:tc>
+              <w:tc>
+                <w:tcPr>
+                  <w:tcW w:w="3068" w:type="dxa"/>
+                  <w:tcBorders>
+                    <w:left w:val="nil"/>
+                  </w:tcBorders>
+                  <w:vAlign w:val="center"/>
+                </w:tcPr>
+                <w:p>
+                  <w:pPr>
+                    <w:widowControl w:val="0"/>
+                    <w:spacing w:after="40"/>
+                    <w:ind w:left="100"/>
+                    <w:rPr>
+                      <w:sz w:val="19"/>
+                    </w:rPr>
+                  </w:pPr>
+                  <w:r>
+                    <w:rPr>
+                      <w:sz w:val="19"/>
+                    </w:rPr>
+                    <w:t>Display bike’s details</w:t>
+                  </w:r>
+                </w:p>
+              </w:tc>
+            </w:tr>
+            <w:tr>
+              <w:trPr>
+                <w:trHeight w:val="1277"/>
+              </w:trPr>
+              <w:tc>
+                <w:tcPr>
+                  <w:tcW w:w="455" w:type="dxa"/>
+                  <w:vAlign w:val="center"/>
+                </w:tcPr>
+                <w:p>
+                  <w:pPr>
+                    <w:numPr>
+                      <w:ilvl w:val="0"/>
+                      <w:numId w:val="8"/>
+                    </w:numPr>
+                    <w:spacing w:before="120"/>
+                    <w:jc w:val="center"/>
+                    <w:rPr>
+                      <w:sz w:val="19"/>
+                    </w:rPr>
+                  </w:pPr>
+                </w:p>
+              </w:tc>
+              <w:tc>
+                <w:tcPr>
+                  <w:tcW w:w="1819" w:type="dxa"/>
+                  <w:tcBorders>
+                    <w:right w:val="single" w:sz="4" w:space="0" w:color="auto"/>
+                  </w:tcBorders>
+                  <w:vAlign w:val="center"/>
+                </w:tcPr>
+                <w:p>
+                  <w:pPr>
+                    <w:widowControl w:val="0"/>
+                    <w:spacing w:after="40"/>
+                    <w:ind w:left="105"/>
+                    <w:rPr>
+                      <w:sz w:val="19"/>
+                    </w:rPr>
+                  </w:pPr>
+                  <w:r>
+                    <w:rPr>
+                      <w:sz w:val="19"/>
+                    </w:rPr>
+                    <w:t>Choosing search option widget</w:t>
+                  </w:r>
+                </w:p>
+              </w:tc>
+              <w:tc>
+                <w:tcPr>
+                  <w:tcW w:w="1184" w:type="dxa"/>
+                  <w:tcBorders>
+                    <w:left w:val="single" w:sz="4" w:space="0" w:color="auto"/>
+                  </w:tcBorders>
+                  <w:vAlign w:val="center"/>
+                </w:tcPr>
+                <w:p>
+                  <w:pPr>
+                    <w:widowControl w:val="0"/>
+                    <w:spacing w:after="40"/>
+                    <w:ind w:left="100"/>
+                    <w:rPr>
+                      <w:sz w:val="19"/>
+                    </w:rPr>
+                  </w:pPr>
+                  <w:r>
+                    <w:rPr>
+                      <w:sz w:val="19"/>
+                    </w:rPr>
+                    <w:t>Click</w:t>
+                  </w:r>
+                </w:p>
+              </w:tc>
+              <w:tc>
+                <w:tcPr>
+                  <w:tcW w:w="3068" w:type="dxa"/>
+                  <w:tcBorders>
+                    <w:left w:val="nil"/>
+                  </w:tcBorders>
+                  <w:vAlign w:val="center"/>
+                </w:tcPr>
+                <w:p>
+                  <w:pPr>
+                    <w:widowControl w:val="0"/>
+                    <w:spacing w:after="40"/>
+                    <w:ind w:left="100"/>
+                    <w:rPr>
+                      <w:sz w:val="19"/>
+                    </w:rPr>
+                  </w:pPr>
+                  <w:r>
+                    <w:rPr>
+                      <w:sz w:val="19"/>
+                    </w:rPr>
+                    <w:t xml:space="preserve">Choosing search field </w:t>
+                  </w:r>
+                </w:p>
+              </w:tc>
+            </w:tr>
+            <w:tr>
+              <w:trPr>
+                <w:trHeight w:val="1277"/>
+              </w:trPr>
+              <w:tc>
+                <w:tcPr>
+                  <w:tcW w:w="455" w:type="dxa"/>
+                  <w:vAlign w:val="center"/>
+                </w:tcPr>
+                <w:p>
+                  <w:pPr>
+                    <w:numPr>
+                      <w:ilvl w:val="0"/>
+                      <w:numId w:val="8"/>
+                    </w:numPr>
+                    <w:spacing w:before="120"/>
+                    <w:jc w:val="center"/>
+                    <w:rPr>
+                      <w:sz w:val="19"/>
+                    </w:rPr>
+                  </w:pPr>
+                </w:p>
+              </w:tc>
+              <w:tc>
+                <w:tcPr>
+                  <w:tcW w:w="1819" w:type="dxa"/>
+                  <w:tcBorders>
+                    <w:right w:val="single" w:sz="4" w:space="0" w:color="auto"/>
+                  </w:tcBorders>
+                  <w:vAlign w:val="center"/>
+                </w:tcPr>
+                <w:p>
+                  <w:pPr>
+                    <w:widowControl w:val="0"/>
+                    <w:spacing w:after="40"/>
+                    <w:ind w:left="105"/>
+                    <w:rPr>
+                      <w:sz w:val="19"/>
+                    </w:rPr>
+                  </w:pPr>
+                  <w:r>
+                    <w:rPr>
+                      <w:sz w:val="19"/>
+                    </w:rPr>
+                    <w:t>Edit button</w:t>
+                  </w:r>
+                </w:p>
+              </w:tc>
+              <w:tc>
+                <w:tcPr>
+                  <w:tcW w:w="1184" w:type="dxa"/>
+                  <w:tcBorders>
+                    <w:left w:val="single" w:sz="4" w:space="0" w:color="auto"/>
+                  </w:tcBorders>
+                  <w:vAlign w:val="center"/>
+                </w:tcPr>
+                <w:p>
+                  <w:pPr>
+                    <w:widowControl w:val="0"/>
+                    <w:spacing w:after="40"/>
+                    <w:ind w:left="100"/>
+                    <w:rPr>
+                      <w:sz w:val="19"/>
+                    </w:rPr>
+                  </w:pPr>
+                  <w:r>
+                    <w:rPr>
+                      <w:sz w:val="19"/>
+                    </w:rPr>
+                    <w:t>Click</w:t>
+                  </w:r>
+                </w:p>
+              </w:tc>
+              <w:tc>
+                <w:tcPr>
+                  <w:tcW w:w="3068" w:type="dxa"/>
+                  <w:tcBorders>
+                    <w:left w:val="nil"/>
+                  </w:tcBorders>
+                  <w:vAlign w:val="center"/>
+                </w:tcPr>
+                <w:p>
+                  <w:pPr>
+                    <w:widowControl w:val="0"/>
+                    <w:spacing w:after="40"/>
+                    <w:ind w:left="100"/>
+                    <w:rPr>
+                      <w:sz w:val="19"/>
+                    </w:rPr>
+                  </w:pPr>
+                  <w:r>
+                    <w:rPr>
+                      <w:sz w:val="19"/>
+                    </w:rPr>
+                    <w:t xml:space="preserve">Change to </w:t>
+                  </w:r>
+                  <w:proofErr w:type="spellStart"/>
+                  <w:r>
+                    <w:rPr>
+                      <w:sz w:val="19"/>
+                    </w:rPr>
+                    <w:t>updateBikeDetail</w:t>
+                  </w:r>
+                  <w:proofErr w:type="spellEnd"/>
+                  <w:r>
+                    <w:rPr>
+                      <w:sz w:val="19"/>
+                    </w:rPr>
+                    <w:t xml:space="preserve"> screen</w:t>
+                  </w:r>
+                </w:p>
+              </w:tc>
+            </w:tr>
+            <w:tr>
+              <w:trPr>
+                <w:trHeight w:val="1277"/>
+              </w:trPr>
+              <w:tc>
+                <w:tcPr>
+                  <w:tcW w:w="455" w:type="dxa"/>
+                  <w:vAlign w:val="center"/>
+                </w:tcPr>
+                <w:p>
+                  <w:pPr>
+                    <w:numPr>
+                      <w:ilvl w:val="0"/>
+                      <w:numId w:val="8"/>
+                    </w:numPr>
+                    <w:spacing w:before="120"/>
+                    <w:jc w:val="center"/>
+                    <w:rPr>
+                      <w:sz w:val="19"/>
+                    </w:rPr>
+                  </w:pPr>
+                </w:p>
+              </w:tc>
+              <w:tc>
+                <w:tcPr>
+                  <w:tcW w:w="1819" w:type="dxa"/>
+                  <w:tcBorders>
+                    <w:right w:val="single" w:sz="4" w:space="0" w:color="auto"/>
+                  </w:tcBorders>
+                  <w:vAlign w:val="center"/>
+                </w:tcPr>
+                <w:p>
+                  <w:pPr>
+                    <w:widowControl w:val="0"/>
+                    <w:spacing w:after="40"/>
+                    <w:ind w:left="105"/>
+                    <w:rPr>
+                      <w:sz w:val="19"/>
+                    </w:rPr>
+                  </w:pPr>
+                  <w:r>
+                    <w:rPr>
+                      <w:sz w:val="19"/>
+                    </w:rPr>
+                    <w:t>Views Docking stations button</w:t>
+                  </w:r>
+                </w:p>
+              </w:tc>
+              <w:tc>
+                <w:tcPr>
+                  <w:tcW w:w="1184" w:type="dxa"/>
+                  <w:tcBorders>
+                    <w:left w:val="single" w:sz="4" w:space="0" w:color="auto"/>
+                  </w:tcBorders>
+                  <w:vAlign w:val="center"/>
+                </w:tcPr>
+                <w:p>
+                  <w:pPr>
+                    <w:widowControl w:val="0"/>
+                    <w:spacing w:after="40"/>
+                    <w:ind w:left="100"/>
+                    <w:rPr>
+                      <w:sz w:val="19"/>
+                    </w:rPr>
+                  </w:pPr>
+                  <w:r>
+                    <w:rPr>
+                      <w:sz w:val="19"/>
+                    </w:rPr>
+                    <w:t>Click</w:t>
+                  </w:r>
+                </w:p>
+              </w:tc>
+              <w:tc>
+                <w:tcPr>
+                  <w:tcW w:w="3068" w:type="dxa"/>
+                  <w:tcBorders>
+                    <w:left w:val="nil"/>
+                  </w:tcBorders>
+                  <w:vAlign w:val="center"/>
+                </w:tcPr>
+                <w:p>
+                  <w:pPr>
+                    <w:widowControl w:val="0"/>
+                    <w:spacing w:after="40"/>
+                    <w:ind w:left="100"/>
+                    <w:rPr>
+                      <w:sz w:val="19"/>
+                    </w:rPr>
+                  </w:pPr>
+                  <w:r>
+                    <w:rPr>
+                      <w:sz w:val="19"/>
+                    </w:rPr>
+                    <w:t>Change to Docking station Tab</w:t>
+                  </w:r>
+                </w:p>
+              </w:tc>
+            </w:tr>
+            <w:tr>
+              <w:trPr>
+                <w:trHeight w:val="1277"/>
+              </w:trPr>
+              <w:tc>
+                <w:tcPr>
+                  <w:tcW w:w="455" w:type="dxa"/>
+                  <w:vAlign w:val="center"/>
+                </w:tcPr>
+                <w:p>
+                  <w:pPr>
+                    <w:numPr>
+                      <w:ilvl w:val="0"/>
+                      <w:numId w:val="8"/>
+                    </w:numPr>
+                    <w:spacing w:before="120"/>
+                    <w:jc w:val="center"/>
+                    <w:rPr>
+                      <w:sz w:val="19"/>
+                    </w:rPr>
+                  </w:pPr>
+                </w:p>
+              </w:tc>
+              <w:tc>
+                <w:tcPr>
+                  <w:tcW w:w="1819" w:type="dxa"/>
+                  <w:tcBorders>
+                    <w:right w:val="single" w:sz="4" w:space="0" w:color="auto"/>
+                  </w:tcBorders>
+                  <w:vAlign w:val="center"/>
+                </w:tcPr>
+                <w:p>
+                  <w:pPr>
+                    <w:widowControl w:val="0"/>
+                    <w:spacing w:after="40"/>
+                    <w:ind w:left="105"/>
+                    <w:rPr>
+                      <w:sz w:val="19"/>
+                    </w:rPr>
+                  </w:pPr>
+                  <w:r>
+                    <w:rPr>
+                      <w:sz w:val="19"/>
+                    </w:rPr>
+                    <w:t>Renting History Button</w:t>
+                  </w:r>
+                </w:p>
+              </w:tc>
+              <w:tc>
+                <w:tcPr>
+                  <w:tcW w:w="1184" w:type="dxa"/>
+                  <w:tcBorders>
+                    <w:left w:val="single" w:sz="4" w:space="0" w:color="auto"/>
+                  </w:tcBorders>
+                  <w:vAlign w:val="center"/>
+                </w:tcPr>
+                <w:p>
+                  <w:pPr>
+                    <w:widowControl w:val="0"/>
+                    <w:spacing w:after="40"/>
+                    <w:ind w:left="100"/>
+                    <w:rPr>
+                      <w:sz w:val="19"/>
+                    </w:rPr>
+                  </w:pPr>
+                  <w:r>
+                    <w:rPr>
+                      <w:sz w:val="19"/>
+                    </w:rPr>
+                    <w:t>Click</w:t>
+                  </w:r>
+                </w:p>
+              </w:tc>
+              <w:tc>
+                <w:tcPr>
+                  <w:tcW w:w="3068" w:type="dxa"/>
+                  <w:tcBorders>
+                    <w:left w:val="nil"/>
+                  </w:tcBorders>
+                  <w:vAlign w:val="center"/>
+                </w:tcPr>
+                <w:p>
+                  <w:pPr>
+                    <w:widowControl w:val="0"/>
+                    <w:spacing w:after="40"/>
+                    <w:ind w:left="100"/>
+                    <w:rPr>
+                      <w:sz w:val="19"/>
+                    </w:rPr>
+                  </w:pPr>
+                  <w:r>
+                    <w:rPr>
+                      <w:sz w:val="19"/>
+                    </w:rPr>
+                    <w:t>Change to Renting History Tab</w:t>
+                  </w:r>
+                </w:p>
+              </w:tc>
+            </w:tr>
+          </w:tbl>
+          <w:p>
+            <w:pPr>
+              <w:pStyle w:val="Bang"/>
+            </w:pPr>
+          </w:p>
+        </w:tc>
+      </w:tr>
+    </w:tbl>
+    <w:p/>
+    <w:p/>
+    <w:p/>
+    <w:p/>
     <w:p/>
     <w:tbl>
       <w:tblPr>
@@ -116,6 +3221,7 @@
                 <w:sz w:val="18"/>
                 <w:szCs w:val="18"/>
               </w:rPr>
+              <w:lastRenderedPageBreak/>
               <w:t>Screen specification</w:t>
             </w:r>
           </w:p>
@@ -273,7 +3379,7 @@
                           </pic:cNvPicPr>
                         </pic:nvPicPr>
                         <pic:blipFill>
-                          <a:blip r:embed="rId5">
+                          <a:blip r:embed="rId8">
                             <a:extLst>
                               <a:ext uri="{28A0092B-C50C-407E-A947-70E740481C1C}">
                                 <a14:useLocalDpi xmlns:a14="http://schemas.microsoft.com/office/drawing/2010/main" val="0"/>
@@ -452,7 +3558,7 @@
                   <w:pPr>
                     <w:numPr>
                       <w:ilvl w:val="0"/>
-                      <w:numId w:val="4"/>
+                      <w:numId w:val="7"/>
                     </w:numPr>
                     <w:spacing w:before="120"/>
                     <w:jc w:val="center"/>
@@ -557,7 +3663,7 @@
                   <w:pPr>
                     <w:numPr>
                       <w:ilvl w:val="0"/>
-                      <w:numId w:val="4"/>
+                      <w:numId w:val="7"/>
                     </w:numPr>
                     <w:spacing w:before="120"/>
                     <w:jc w:val="center"/>
@@ -656,7 +3762,7 @@
                   <w:pPr>
                     <w:numPr>
                       <w:ilvl w:val="0"/>
-                      <w:numId w:val="4"/>
+                      <w:numId w:val="7"/>
                     </w:numPr>
                     <w:spacing w:before="120"/>
                     <w:jc w:val="center"/>
@@ -755,7 +3861,7 @@
                   <w:pPr>
                     <w:numPr>
                       <w:ilvl w:val="0"/>
-                      <w:numId w:val="4"/>
+                      <w:numId w:val="7"/>
                     </w:numPr>
                     <w:spacing w:before="120"/>
                     <w:jc w:val="center"/>
@@ -1005,7 +4111,6 @@
                 <w:sz w:val="18"/>
                 <w:szCs w:val="18"/>
               </w:rPr>
-              <w:lastRenderedPageBreak/>
               <w:t>Name</w:t>
             </w:r>
           </w:p>
@@ -1147,10 +4252,7 @@
               <w:jc w:val="center"/>
             </w:pPr>
             <w:r>
-              <w:t>Less than 20</w:t>
-            </w:r>
-            <w:r>
-              <w:t xml:space="preserve"> characters</w:t>
+              <w:t>Less than 20 characters</w:t>
             </w:r>
             <w:r>
               <w:t>, left justified</w:t>
@@ -1487,10 +4589,7 @@
               <w:jc w:val="center"/>
             </w:pPr>
             <w:r>
-              <w:t>Less than 20 characters</w:t>
-            </w:r>
-            <w:r>
-              <w:t>, left justified</w:t>
+              <w:t>Less than 20 characters, left justified</w:t>
             </w:r>
           </w:p>
         </w:tc>
@@ -1868,6 +4967,190 @@
     </w:lvl>
   </w:abstractNum>
   <w:abstractNum w:abstractNumId="3">
+    <w:nsid w:val="2F505522"/>
+    <w:multiLevelType w:val="hybridMultilevel"/>
+    <w:tmpl w:val="179E7868"/>
+    <w:lvl w:ilvl="0" w:tplc="DD8AAE22">
+      <w:start w:val="1"/>
+      <w:numFmt w:val="decimal"/>
+      <w:lvlText w:val="%1."/>
+      <w:lvlJc w:val="left"/>
+      <w:pPr>
+        <w:tabs>
+          <w:tab w:val="num" w:pos="0"/>
+        </w:tabs>
+        <w:ind w:left="0" w:firstLine="0"/>
+      </w:pPr>
+      <w:rPr>
+        <w:rFonts w:hint="default"/>
+      </w:rPr>
+    </w:lvl>
+    <w:lvl w:ilvl="1" w:tplc="04090019" w:tentative="1">
+      <w:start w:val="1"/>
+      <w:numFmt w:val="lowerLetter"/>
+      <w:lvlText w:val="%2."/>
+      <w:lvlJc w:val="left"/>
+      <w:pPr>
+        <w:ind w:left="1440" w:hanging="360"/>
+      </w:pPr>
+    </w:lvl>
+    <w:lvl w:ilvl="2" w:tplc="0409001B" w:tentative="1">
+      <w:start w:val="1"/>
+      <w:numFmt w:val="lowerRoman"/>
+      <w:lvlText w:val="%3."/>
+      <w:lvlJc w:val="right"/>
+      <w:pPr>
+        <w:ind w:left="2160" w:hanging="180"/>
+      </w:pPr>
+    </w:lvl>
+    <w:lvl w:ilvl="3" w:tplc="0409000F" w:tentative="1">
+      <w:start w:val="1"/>
+      <w:numFmt w:val="decimal"/>
+      <w:lvlText w:val="%4."/>
+      <w:lvlJc w:val="left"/>
+      <w:pPr>
+        <w:ind w:left="2880" w:hanging="360"/>
+      </w:pPr>
+    </w:lvl>
+    <w:lvl w:ilvl="4" w:tplc="04090019" w:tentative="1">
+      <w:start w:val="1"/>
+      <w:numFmt w:val="lowerLetter"/>
+      <w:lvlText w:val="%5."/>
+      <w:lvlJc w:val="left"/>
+      <w:pPr>
+        <w:ind w:left="3600" w:hanging="360"/>
+      </w:pPr>
+    </w:lvl>
+    <w:lvl w:ilvl="5" w:tplc="0409001B" w:tentative="1">
+      <w:start w:val="1"/>
+      <w:numFmt w:val="lowerRoman"/>
+      <w:lvlText w:val="%6."/>
+      <w:lvlJc w:val="right"/>
+      <w:pPr>
+        <w:ind w:left="4320" w:hanging="180"/>
+      </w:pPr>
+    </w:lvl>
+    <w:lvl w:ilvl="6" w:tplc="0409000F" w:tentative="1">
+      <w:start w:val="1"/>
+      <w:numFmt w:val="decimal"/>
+      <w:lvlText w:val="%7."/>
+      <w:lvlJc w:val="left"/>
+      <w:pPr>
+        <w:ind w:left="5040" w:hanging="360"/>
+      </w:pPr>
+    </w:lvl>
+    <w:lvl w:ilvl="7" w:tplc="04090019" w:tentative="1">
+      <w:start w:val="1"/>
+      <w:numFmt w:val="lowerLetter"/>
+      <w:lvlText w:val="%8."/>
+      <w:lvlJc w:val="left"/>
+      <w:pPr>
+        <w:ind w:left="5760" w:hanging="360"/>
+      </w:pPr>
+    </w:lvl>
+    <w:lvl w:ilvl="8" w:tplc="0409001B" w:tentative="1">
+      <w:start w:val="1"/>
+      <w:numFmt w:val="lowerRoman"/>
+      <w:lvlText w:val="%9."/>
+      <w:lvlJc w:val="right"/>
+      <w:pPr>
+        <w:ind w:left="6480" w:hanging="180"/>
+      </w:pPr>
+    </w:lvl>
+  </w:abstractNum>
+  <w:abstractNum w:abstractNumId="4">
+    <w:nsid w:val="30D9239E"/>
+    <w:multiLevelType w:val="hybridMultilevel"/>
+    <w:tmpl w:val="179E7868"/>
+    <w:lvl w:ilvl="0" w:tplc="DD8AAE22">
+      <w:start w:val="1"/>
+      <w:numFmt w:val="decimal"/>
+      <w:lvlText w:val="%1."/>
+      <w:lvlJc w:val="left"/>
+      <w:pPr>
+        <w:tabs>
+          <w:tab w:val="num" w:pos="0"/>
+        </w:tabs>
+        <w:ind w:left="0" w:firstLine="0"/>
+      </w:pPr>
+      <w:rPr>
+        <w:rFonts w:hint="default"/>
+      </w:rPr>
+    </w:lvl>
+    <w:lvl w:ilvl="1" w:tplc="04090019" w:tentative="1">
+      <w:start w:val="1"/>
+      <w:numFmt w:val="lowerLetter"/>
+      <w:lvlText w:val="%2."/>
+      <w:lvlJc w:val="left"/>
+      <w:pPr>
+        <w:ind w:left="1440" w:hanging="360"/>
+      </w:pPr>
+    </w:lvl>
+    <w:lvl w:ilvl="2" w:tplc="0409001B" w:tentative="1">
+      <w:start w:val="1"/>
+      <w:numFmt w:val="lowerRoman"/>
+      <w:lvlText w:val="%3."/>
+      <w:lvlJc w:val="right"/>
+      <w:pPr>
+        <w:ind w:left="2160" w:hanging="180"/>
+      </w:pPr>
+    </w:lvl>
+    <w:lvl w:ilvl="3" w:tplc="0409000F" w:tentative="1">
+      <w:start w:val="1"/>
+      <w:numFmt w:val="decimal"/>
+      <w:lvlText w:val="%4."/>
+      <w:lvlJc w:val="left"/>
+      <w:pPr>
+        <w:ind w:left="2880" w:hanging="360"/>
+      </w:pPr>
+    </w:lvl>
+    <w:lvl w:ilvl="4" w:tplc="04090019" w:tentative="1">
+      <w:start w:val="1"/>
+      <w:numFmt w:val="lowerLetter"/>
+      <w:lvlText w:val="%5."/>
+      <w:lvlJc w:val="left"/>
+      <w:pPr>
+        <w:ind w:left="3600" w:hanging="360"/>
+      </w:pPr>
+    </w:lvl>
+    <w:lvl w:ilvl="5" w:tplc="0409001B" w:tentative="1">
+      <w:start w:val="1"/>
+      <w:numFmt w:val="lowerRoman"/>
+      <w:lvlText w:val="%6."/>
+      <w:lvlJc w:val="right"/>
+      <w:pPr>
+        <w:ind w:left="4320" w:hanging="180"/>
+      </w:pPr>
+    </w:lvl>
+    <w:lvl w:ilvl="6" w:tplc="0409000F" w:tentative="1">
+      <w:start w:val="1"/>
+      <w:numFmt w:val="decimal"/>
+      <w:lvlText w:val="%7."/>
+      <w:lvlJc w:val="left"/>
+      <w:pPr>
+        <w:ind w:left="5040" w:hanging="360"/>
+      </w:pPr>
+    </w:lvl>
+    <w:lvl w:ilvl="7" w:tplc="04090019" w:tentative="1">
+      <w:start w:val="1"/>
+      <w:numFmt w:val="lowerLetter"/>
+      <w:lvlText w:val="%8."/>
+      <w:lvlJc w:val="left"/>
+      <w:pPr>
+        <w:ind w:left="5760" w:hanging="360"/>
+      </w:pPr>
+    </w:lvl>
+    <w:lvl w:ilvl="8" w:tplc="0409001B" w:tentative="1">
+      <w:start w:val="1"/>
+      <w:numFmt w:val="lowerRoman"/>
+      <w:lvlText w:val="%9."/>
+      <w:lvlJc w:val="right"/>
+      <w:pPr>
+        <w:ind w:left="6480" w:hanging="180"/>
+      </w:pPr>
+    </w:lvl>
+  </w:abstractNum>
+  <w:abstractNum w:abstractNumId="5">
     <w:nsid w:val="43567506"/>
     <w:multiLevelType w:val="hybridMultilevel"/>
     <w:tmpl w:val="179E7868"/>
@@ -1959,7 +5242,7 @@
       </w:pPr>
     </w:lvl>
   </w:abstractNum>
-  <w:abstractNum w:abstractNumId="4">
+  <w:abstractNum w:abstractNumId="6">
     <w:nsid w:val="65553B59"/>
     <w:multiLevelType w:val="hybridMultilevel"/>
     <w:tmpl w:val="E298906C"/>
@@ -2071,7 +5354,7 @@
       </w:rPr>
     </w:lvl>
   </w:abstractNum>
-  <w:abstractNum w:abstractNumId="5">
+  <w:abstractNum w:abstractNumId="7">
     <w:nsid w:val="68BD6BC3"/>
     <w:multiLevelType w:val="hybridMultilevel"/>
     <w:tmpl w:val="179E7868"/>
@@ -2170,16 +5453,22 @@
     <w:abstractNumId w:val="0"/>
   </w:num>
   <w:num w:numId="3">
-    <w:abstractNumId w:val="4"/>
+    <w:abstractNumId w:val="6"/>
   </w:num>
   <w:num w:numId="4">
     <w:abstractNumId w:val="1"/>
   </w:num>
   <w:num w:numId="5">
+    <w:abstractNumId w:val="7"/>
+  </w:num>
+  <w:num w:numId="6">
     <w:abstractNumId w:val="5"/>
   </w:num>
-  <w:num w:numId="6">
+  <w:num w:numId="7">
     <w:abstractNumId w:val="3"/>
+  </w:num>
+  <w:num w:numId="8">
+    <w:abstractNumId w:val="4"/>
   </w:num>
 </w:numbering>
 </file>

</xml_diff>